<commit_message>
This code should not exist
</commit_message>
<xml_diff>
--- a/BlockDiagramCV.docx
+++ b/BlockDiagramCV.docx
@@ -1900,8 +1900,6 @@
       </w:r>
     </w:p>
     <w:p>
-      <w:bookmarkStart w:id="0" w:name="_GoBack"/>
-      <w:bookmarkEnd w:id="0"/>
       <w:r>
         <w:rPr>
           <w:noProof/>
@@ -1910,18 +1908,18 @@
         <mc:AlternateContent>
           <mc:Choice Requires="wps">
             <w:drawing>
-              <wp:anchor distT="0" distB="0" distL="114300" distR="114300" simplePos="0" relativeHeight="251838464" behindDoc="0" locked="0" layoutInCell="1" allowOverlap="1" wp14:anchorId="03B7DD16" wp14:editId="3FA95847">
+              <wp:anchor distT="0" distB="0" distL="114300" distR="114300" simplePos="0" relativeHeight="251810816" behindDoc="0" locked="0" layoutInCell="1" allowOverlap="1" wp14:anchorId="3479DC53" wp14:editId="420637DD">
                 <wp:simplePos x="0" y="0"/>
                 <wp:positionH relativeFrom="column">
-                  <wp:posOffset>485774</wp:posOffset>
+                  <wp:posOffset>2066924</wp:posOffset>
                 </wp:positionH>
                 <wp:positionV relativeFrom="paragraph">
-                  <wp:posOffset>2857500</wp:posOffset>
+                  <wp:posOffset>3086099</wp:posOffset>
                 </wp:positionV>
-                <wp:extent cx="3686175" cy="2819400"/>
-                <wp:effectExtent l="38100" t="38100" r="47625" b="57150"/>
+                <wp:extent cx="2095500" cy="5076825"/>
+                <wp:effectExtent l="38100" t="38100" r="57150" b="47625"/>
                 <wp:wrapNone/>
-                <wp:docPr id="134" name="Straight Connector 134"/>
+                <wp:docPr id="120" name="Straight Connector 120"/>
                 <wp:cNvGraphicFramePr/>
                 <a:graphic xmlns:a="http://schemas.openxmlformats.org/drawingml/2006/main">
                   <a:graphicData uri="http://schemas.microsoft.com/office/word/2010/wordprocessingShape">
@@ -1930,14 +1928,14 @@
                       <wps:spPr>
                         <a:xfrm flipH="1">
                           <a:off x="0" y="0"/>
-                          <a:ext cx="3686175" cy="2819400"/>
+                          <a:ext cx="2095500" cy="5076825"/>
                         </a:xfrm>
                         <a:prstGeom prst="line">
                           <a:avLst/>
                         </a:prstGeom>
                         <a:ln w="19050">
                           <a:solidFill>
-                            <a:srgbClr val="FF0000"/>
+                            <a:srgbClr val="FFC000"/>
                           </a:solidFill>
                           <a:headEnd type="oval"/>
                           <a:tailEnd type="oval"/>
@@ -1972,444 +1970,9 @@
           </mc:Choice>
           <mc:Fallback>
             <w:pict>
-              <v:line w14:anchorId="4649DB88" id="Straight Connector 134" o:spid="_x0000_s1026" style="position:absolute;flip:x;z-index:251838464;visibility:visible;mso-wrap-style:square;mso-width-percent:0;mso-height-percent:0;mso-wrap-distance-left:9pt;mso-wrap-distance-top:0;mso-wrap-distance-right:9pt;mso-wrap-distance-bottom:0;mso-position-horizontal:absolute;mso-position-horizontal-relative:text;mso-position-vertical:absolute;mso-position-vertical-relative:text;mso-width-percent:0;mso-height-percent:0;mso-width-relative:margin;mso-height-relative:margin" from="38.25pt,225pt" to="328.5pt,447pt" o:gfxdata="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" strokecolor="red" strokeweight="1.5pt">
+              <v:line w14:anchorId="54CA5C87" id="Straight Connector 120" o:spid="_x0000_s1026" style="position:absolute;flip:x;z-index:251810816;visibility:visible;mso-wrap-style:square;mso-width-percent:0;mso-height-percent:0;mso-wrap-distance-left:9pt;mso-wrap-distance-top:0;mso-wrap-distance-right:9pt;mso-wrap-distance-bottom:0;mso-position-horizontal:absolute;mso-position-horizontal-relative:text;mso-position-vertical:absolute;mso-position-vertical-relative:text;mso-width-percent:0;mso-height-percent:0;mso-width-relative:margin;mso-height-relative:margin" from="162.75pt,243pt" to="327.75pt,642.75pt" o:gfxdata="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" strokecolor="#ffc000" strokeweight="1.5pt">
                 <v:stroke startarrow="oval" endarrow="oval" joinstyle="miter"/>
               </v:line>
-            </w:pict>
-          </mc:Fallback>
-        </mc:AlternateContent>
-      </w:r>
-      <w:r>
-        <w:rPr>
-          <w:noProof/>
-        </w:rPr>
-        <mc:AlternateContent>
-          <mc:Choice Requires="wps">
-            <w:drawing>
-              <wp:anchor distT="0" distB="0" distL="114300" distR="114300" simplePos="0" relativeHeight="251844608" behindDoc="0" locked="0" layoutInCell="1" allowOverlap="1" wp14:anchorId="34BD3179" wp14:editId="591FD023">
-                <wp:simplePos x="0" y="0"/>
-                <wp:positionH relativeFrom="column">
-                  <wp:posOffset>-38101</wp:posOffset>
-                </wp:positionH>
-                <wp:positionV relativeFrom="paragraph">
-                  <wp:posOffset>4295774</wp:posOffset>
-                </wp:positionV>
-                <wp:extent cx="1857375" cy="2009775"/>
-                <wp:effectExtent l="38100" t="38100" r="47625" b="47625"/>
-                <wp:wrapNone/>
-                <wp:docPr id="137" name="Straight Connector 137"/>
-                <wp:cNvGraphicFramePr/>
-                <a:graphic xmlns:a="http://schemas.openxmlformats.org/drawingml/2006/main">
-                  <a:graphicData uri="http://schemas.microsoft.com/office/word/2010/wordprocessingShape">
-                    <wps:wsp>
-                      <wps:cNvCnPr/>
-                      <wps:spPr>
-                        <a:xfrm flipH="1">
-                          <a:off x="0" y="0"/>
-                          <a:ext cx="1857375" cy="2009775"/>
-                        </a:xfrm>
-                        <a:prstGeom prst="line">
-                          <a:avLst/>
-                        </a:prstGeom>
-                        <a:ln w="19050">
-                          <a:solidFill>
-                            <a:schemeClr val="tx1"/>
-                          </a:solidFill>
-                          <a:headEnd type="oval"/>
-                          <a:tailEnd type="oval"/>
-                        </a:ln>
-                      </wps:spPr>
-                      <wps:style>
-                        <a:lnRef idx="1">
-                          <a:schemeClr val="accent1"/>
-                        </a:lnRef>
-                        <a:fillRef idx="0">
-                          <a:schemeClr val="accent1"/>
-                        </a:fillRef>
-                        <a:effectRef idx="0">
-                          <a:schemeClr val="accent1"/>
-                        </a:effectRef>
-                        <a:fontRef idx="minor">
-                          <a:schemeClr val="tx1"/>
-                        </a:fontRef>
-                      </wps:style>
-                      <wps:bodyPr/>
-                    </wps:wsp>
-                  </a:graphicData>
-                </a:graphic>
-                <wp14:sizeRelH relativeFrom="margin">
-                  <wp14:pctWidth>0</wp14:pctWidth>
-                </wp14:sizeRelH>
-                <wp14:sizeRelV relativeFrom="margin">
-                  <wp14:pctHeight>0</wp14:pctHeight>
-                </wp14:sizeRelV>
-              </wp:anchor>
-            </w:drawing>
-          </mc:Choice>
-          <mc:Fallback>
-            <w:pict>
-              <v:line w14:anchorId="1A5F4B22" id="Straight Connector 137" o:spid="_x0000_s1026" style="position:absolute;flip:x;z-index:251844608;visibility:visible;mso-wrap-style:square;mso-width-percent:0;mso-height-percent:0;mso-wrap-distance-left:9pt;mso-wrap-distance-top:0;mso-wrap-distance-right:9pt;mso-wrap-distance-bottom:0;mso-position-horizontal:absolute;mso-position-horizontal-relative:text;mso-position-vertical:absolute;mso-position-vertical-relative:text;mso-width-percent:0;mso-height-percent:0;mso-width-relative:margin;mso-height-relative:margin" from="-3pt,338.25pt" to="143.25pt,496.5pt" o:gfxdata="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" strokecolor="black [3213]" strokeweight="1.5pt">
-                <v:stroke startarrow="oval" endarrow="oval" joinstyle="miter"/>
-              </v:line>
-            </w:pict>
-          </mc:Fallback>
-        </mc:AlternateContent>
-      </w:r>
-      <w:r>
-        <w:rPr>
-          <w:noProof/>
-        </w:rPr>
-        <mc:AlternateContent>
-          <mc:Choice Requires="wps">
-            <w:drawing>
-              <wp:anchor distT="0" distB="0" distL="114300" distR="114300" simplePos="0" relativeHeight="251842560" behindDoc="0" locked="0" layoutInCell="1" allowOverlap="1" wp14:anchorId="476E485A" wp14:editId="6CDA7AA3">
-                <wp:simplePos x="0" y="0"/>
-                <wp:positionH relativeFrom="column">
-                  <wp:posOffset>-95251</wp:posOffset>
-                </wp:positionH>
-                <wp:positionV relativeFrom="paragraph">
-                  <wp:posOffset>5638799</wp:posOffset>
-                </wp:positionV>
-                <wp:extent cx="104775" cy="428625"/>
-                <wp:effectExtent l="38100" t="38100" r="47625" b="47625"/>
-                <wp:wrapNone/>
-                <wp:docPr id="136" name="Straight Connector 136"/>
-                <wp:cNvGraphicFramePr/>
-                <a:graphic xmlns:a="http://schemas.openxmlformats.org/drawingml/2006/main">
-                  <a:graphicData uri="http://schemas.microsoft.com/office/word/2010/wordprocessingShape">
-                    <wps:wsp>
-                      <wps:cNvCnPr/>
-                      <wps:spPr>
-                        <a:xfrm flipH="1">
-                          <a:off x="0" y="0"/>
-                          <a:ext cx="104775" cy="428625"/>
-                        </a:xfrm>
-                        <a:prstGeom prst="line">
-                          <a:avLst/>
-                        </a:prstGeom>
-                        <a:ln w="19050">
-                          <a:solidFill>
-                            <a:srgbClr val="FF0000"/>
-                          </a:solidFill>
-                          <a:headEnd type="oval"/>
-                          <a:tailEnd type="oval"/>
-                        </a:ln>
-                      </wps:spPr>
-                      <wps:style>
-                        <a:lnRef idx="1">
-                          <a:schemeClr val="accent1"/>
-                        </a:lnRef>
-                        <a:fillRef idx="0">
-                          <a:schemeClr val="accent1"/>
-                        </a:fillRef>
-                        <a:effectRef idx="0">
-                          <a:schemeClr val="accent1"/>
-                        </a:effectRef>
-                        <a:fontRef idx="minor">
-                          <a:schemeClr val="tx1"/>
-                        </a:fontRef>
-                      </wps:style>
-                      <wps:bodyPr/>
-                    </wps:wsp>
-                  </a:graphicData>
-                </a:graphic>
-                <wp14:sizeRelH relativeFrom="margin">
-                  <wp14:pctWidth>0</wp14:pctWidth>
-                </wp14:sizeRelH>
-                <wp14:sizeRelV relativeFrom="margin">
-                  <wp14:pctHeight>0</wp14:pctHeight>
-                </wp14:sizeRelV>
-              </wp:anchor>
-            </w:drawing>
-          </mc:Choice>
-          <mc:Fallback>
-            <w:pict>
-              <v:line w14:anchorId="15678C39" id="Straight Connector 136" o:spid="_x0000_s1026" style="position:absolute;flip:x;z-index:251842560;visibility:visible;mso-wrap-style:square;mso-width-percent:0;mso-height-percent:0;mso-wrap-distance-left:9pt;mso-wrap-distance-top:0;mso-wrap-distance-right:9pt;mso-wrap-distance-bottom:0;mso-position-horizontal:absolute;mso-position-horizontal-relative:text;mso-position-vertical:absolute;mso-position-vertical-relative:text;mso-width-percent:0;mso-height-percent:0;mso-width-relative:margin;mso-height-relative:margin" from="-7.5pt,444pt" to=".75pt,477.75pt" o:gfxdata="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" strokecolor="red" strokeweight="1.5pt">
-                <v:stroke startarrow="oval" endarrow="oval" joinstyle="miter"/>
-              </v:line>
-            </w:pict>
-          </mc:Fallback>
-        </mc:AlternateContent>
-      </w:r>
-      <w:r>
-        <w:rPr>
-          <w:noProof/>
-        </w:rPr>
-        <mc:AlternateContent>
-          <mc:Choice Requires="wps">
-            <w:drawing>
-              <wp:anchor distT="0" distB="0" distL="114300" distR="114300" simplePos="0" relativeHeight="251840512" behindDoc="0" locked="0" layoutInCell="1" allowOverlap="1" wp14:anchorId="0425515D" wp14:editId="26AEFC8E">
-                <wp:simplePos x="0" y="0"/>
-                <wp:positionH relativeFrom="column">
-                  <wp:posOffset>-276225</wp:posOffset>
-                </wp:positionH>
-                <wp:positionV relativeFrom="paragraph">
-                  <wp:posOffset>6067425</wp:posOffset>
-                </wp:positionV>
-                <wp:extent cx="285750" cy="276225"/>
-                <wp:effectExtent l="0" t="0" r="19050" b="28575"/>
-                <wp:wrapNone/>
-                <wp:docPr id="135" name="Oval 135"/>
-                <wp:cNvGraphicFramePr/>
-                <a:graphic xmlns:a="http://schemas.openxmlformats.org/drawingml/2006/main">
-                  <a:graphicData uri="http://schemas.microsoft.com/office/word/2010/wordprocessingShape">
-                    <wps:wsp>
-                      <wps:cNvSpPr/>
-                      <wps:spPr>
-                        <a:xfrm>
-                          <a:off x="0" y="0"/>
-                          <a:ext cx="285750" cy="276225"/>
-                        </a:xfrm>
-                        <a:prstGeom prst="ellipse">
-                          <a:avLst/>
-                        </a:prstGeom>
-                        <a:solidFill>
-                          <a:schemeClr val="tx1"/>
-                        </a:solidFill>
-                        <a:ln>
-                          <a:solidFill>
-                            <a:schemeClr val="tx1"/>
-                          </a:solidFill>
-                        </a:ln>
-                      </wps:spPr>
-                      <wps:style>
-                        <a:lnRef idx="2">
-                          <a:schemeClr val="accent1">
-                            <a:shade val="50000"/>
-                          </a:schemeClr>
-                        </a:lnRef>
-                        <a:fillRef idx="1">
-                          <a:schemeClr val="accent1"/>
-                        </a:fillRef>
-                        <a:effectRef idx="0">
-                          <a:schemeClr val="accent1"/>
-                        </a:effectRef>
-                        <a:fontRef idx="minor">
-                          <a:schemeClr val="lt1"/>
-                        </a:fontRef>
-                      </wps:style>
-                      <wps:bodyPr rot="0" spcFirstLastPara="0" vertOverflow="overflow" horzOverflow="overflow" vert="horz" wrap="square" lIns="91440" tIns="45720" rIns="91440" bIns="45720" numCol="1" spcCol="0" rtlCol="0" fromWordArt="0" anchor="ctr" anchorCtr="0" forceAA="0" compatLnSpc="1">
-                        <a:prstTxWarp prst="textNoShape">
-                          <a:avLst/>
-                        </a:prstTxWarp>
-                        <a:noAutofit/>
-                      </wps:bodyPr>
-                    </wps:wsp>
-                  </a:graphicData>
-                </a:graphic>
-              </wp:anchor>
-            </w:drawing>
-          </mc:Choice>
-          <mc:Fallback>
-            <w:pict>
-              <v:oval w14:anchorId="06C1E7F5" id="Oval 135" o:spid="_x0000_s1026" style="position:absolute;margin-left:-21.75pt;margin-top:477.75pt;width:22.5pt;height:21.75pt;z-index:251840512;visibility:visible;mso-wrap-style:square;mso-wrap-distance-left:9pt;mso-wrap-distance-top:0;mso-wrap-distance-right:9pt;mso-wrap-distance-bottom:0;mso-position-horizontal:absolute;mso-position-horizontal-relative:text;mso-position-vertical:absolute;mso-position-vertical-relative:text;v-text-anchor:middle" o:gfxdata="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" fillcolor="black [3213]" strokecolor="black [3213]" strokeweight="1pt">
-                <v:stroke joinstyle="miter"/>
-              </v:oval>
-            </w:pict>
-          </mc:Fallback>
-        </mc:AlternateContent>
-      </w:r>
-      <w:r>
-        <w:rPr>
-          <w:noProof/>
-          <w:color w:val="990000"/>
-        </w:rPr>
-        <mc:AlternateContent>
-          <mc:Choice Requires="wpg">
-            <w:drawing>
-              <wp:anchor distT="0" distB="0" distL="114300" distR="114300" simplePos="0" relativeHeight="251836416" behindDoc="0" locked="0" layoutInCell="1" allowOverlap="1" wp14:anchorId="590DF644" wp14:editId="07AD7F79">
-                <wp:simplePos x="0" y="0"/>
-                <wp:positionH relativeFrom="margin">
-                  <wp:align>left</wp:align>
-                </wp:positionH>
-                <wp:positionV relativeFrom="paragraph">
-                  <wp:posOffset>5552075</wp:posOffset>
-                </wp:positionV>
-                <wp:extent cx="466725" cy="200025"/>
-                <wp:effectExtent l="0" t="0" r="28575" b="28575"/>
-                <wp:wrapNone/>
-                <wp:docPr id="6" name="Group 6"/>
-                <wp:cNvGraphicFramePr/>
-                <a:graphic xmlns:a="http://schemas.openxmlformats.org/drawingml/2006/main">
-                  <a:graphicData uri="http://schemas.microsoft.com/office/word/2010/wordprocessingGroup">
-                    <wpg:wgp>
-                      <wpg:cNvGrpSpPr/>
-                      <wpg:grpSpPr>
-                        <a:xfrm>
-                          <a:off x="0" y="0"/>
-                          <a:ext cx="466725" cy="200025"/>
-                          <a:chOff x="0" y="0"/>
-                          <a:chExt cx="466725" cy="200025"/>
-                        </a:xfrm>
-                      </wpg:grpSpPr>
-                      <wps:wsp>
-                        <wps:cNvPr id="55" name="Rounded Rectangle 55"/>
-                        <wps:cNvSpPr/>
-                        <wps:spPr>
-                          <a:xfrm>
-                            <a:off x="0" y="9525"/>
-                            <a:ext cx="466725" cy="180975"/>
-                          </a:xfrm>
-                          <a:prstGeom prst="roundRect">
-                            <a:avLst/>
-                          </a:prstGeom>
-                          <a:solidFill>
-                            <a:schemeClr val="accent4">
-                              <a:lumMod val="40000"/>
-                              <a:lumOff val="60000"/>
-                            </a:schemeClr>
-                          </a:solidFill>
-                          <a:ln>
-                            <a:solidFill>
-                              <a:schemeClr val="tx1"/>
-                            </a:solidFill>
-                          </a:ln>
-                        </wps:spPr>
-                        <wps:style>
-                          <a:lnRef idx="2">
-                            <a:schemeClr val="accent1">
-                              <a:shade val="50000"/>
-                            </a:schemeClr>
-                          </a:lnRef>
-                          <a:fillRef idx="1">
-                            <a:schemeClr val="accent1"/>
-                          </a:fillRef>
-                          <a:effectRef idx="0">
-                            <a:schemeClr val="accent1"/>
-                          </a:effectRef>
-                          <a:fontRef idx="minor">
-                            <a:schemeClr val="lt1"/>
-                          </a:fontRef>
-                        </wps:style>
-                        <wps:bodyPr rot="0" spcFirstLastPara="0" vertOverflow="overflow" horzOverflow="overflow" vert="horz" wrap="square" lIns="91440" tIns="45720" rIns="91440" bIns="45720" numCol="1" spcCol="0" rtlCol="0" fromWordArt="0" anchor="ctr" anchorCtr="0" forceAA="0" compatLnSpc="1">
-                          <a:prstTxWarp prst="textNoShape">
-                            <a:avLst/>
-                          </a:prstTxWarp>
-                          <a:noAutofit/>
-                        </wps:bodyPr>
-                      </wps:wsp>
-                      <wps:wsp>
-                        <wps:cNvPr id="63" name="Straight Connector 63"/>
-                        <wps:cNvCnPr/>
-                        <wps:spPr>
-                          <a:xfrm>
-                            <a:off x="104775" y="9525"/>
-                            <a:ext cx="0" cy="190500"/>
-                          </a:xfrm>
-                          <a:prstGeom prst="line">
-                            <a:avLst/>
-                          </a:prstGeom>
-                          <a:ln w="19050">
-                            <a:solidFill>
-                              <a:srgbClr val="FF0000"/>
-                            </a:solidFill>
-                          </a:ln>
-                        </wps:spPr>
-                        <wps:style>
-                          <a:lnRef idx="1">
-                            <a:schemeClr val="accent1"/>
-                          </a:lnRef>
-                          <a:fillRef idx="0">
-                            <a:schemeClr val="accent1"/>
-                          </a:fillRef>
-                          <a:effectRef idx="0">
-                            <a:schemeClr val="accent1"/>
-                          </a:effectRef>
-                          <a:fontRef idx="minor">
-                            <a:schemeClr val="tx1"/>
-                          </a:fontRef>
-                        </wps:style>
-                        <wps:bodyPr/>
-                      </wps:wsp>
-                      <wps:wsp>
-                        <wps:cNvPr id="81" name="Straight Connector 81"/>
-                        <wps:cNvCnPr/>
-                        <wps:spPr>
-                          <a:xfrm>
-                            <a:off x="209550" y="9525"/>
-                            <a:ext cx="0" cy="190500"/>
-                          </a:xfrm>
-                          <a:prstGeom prst="line">
-                            <a:avLst/>
-                          </a:prstGeom>
-                          <a:ln w="19050">
-                            <a:solidFill>
-                              <a:srgbClr val="FF0000"/>
-                            </a:solidFill>
-                          </a:ln>
-                        </wps:spPr>
-                        <wps:style>
-                          <a:lnRef idx="1">
-                            <a:schemeClr val="accent1"/>
-                          </a:lnRef>
-                          <a:fillRef idx="0">
-                            <a:schemeClr val="accent1"/>
-                          </a:fillRef>
-                          <a:effectRef idx="0">
-                            <a:schemeClr val="accent1"/>
-                          </a:effectRef>
-                          <a:fontRef idx="minor">
-                            <a:schemeClr val="tx1"/>
-                          </a:fontRef>
-                        </wps:style>
-                        <wps:bodyPr/>
-                      </wps:wsp>
-                      <wps:wsp>
-                        <wps:cNvPr id="127" name="Straight Connector 127"/>
-                        <wps:cNvCnPr/>
-                        <wps:spPr>
-                          <a:xfrm>
-                            <a:off x="333375" y="0"/>
-                            <a:ext cx="0" cy="190500"/>
-                          </a:xfrm>
-                          <a:prstGeom prst="line">
-                            <a:avLst/>
-                          </a:prstGeom>
-                          <a:ln w="19050">
-                            <a:solidFill>
-                              <a:srgbClr val="990000"/>
-                            </a:solidFill>
-                          </a:ln>
-                        </wps:spPr>
-                        <wps:style>
-                          <a:lnRef idx="1">
-                            <a:schemeClr val="accent1"/>
-                          </a:lnRef>
-                          <a:fillRef idx="0">
-                            <a:schemeClr val="accent1"/>
-                          </a:fillRef>
-                          <a:effectRef idx="0">
-                            <a:schemeClr val="accent1"/>
-                          </a:effectRef>
-                          <a:fontRef idx="minor">
-                            <a:schemeClr val="tx1"/>
-                          </a:fontRef>
-                        </wps:style>
-                        <wps:bodyPr/>
-                      </wps:wsp>
-                    </wpg:wgp>
-                  </a:graphicData>
-                </a:graphic>
-              </wp:anchor>
-            </w:drawing>
-          </mc:Choice>
-          <mc:Fallback>
-            <w:pict>
-              <v:group w14:anchorId="14EDDB23" id="Group 6" o:spid="_x0000_s1026" style="position:absolute;margin-left:0;margin-top:437.15pt;width:36.75pt;height:15.75pt;z-index:251836416;mso-position-horizontal:left;mso-position-horizontal-relative:margin" coordsize="466725,200025" o:gfxdata="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">
-                <v:roundrect id="Rounded Rectangle 55" o:spid="_x0000_s1027" style="position:absolute;top:9525;width:466725;height:180975;visibility:visible;mso-wrap-style:square;v-text-anchor:middle" arcsize="10923f" o:gfxdata="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" fillcolor="#ffe599 [1303]" strokecolor="black [3213]" strokeweight="1pt">
-                  <v:stroke joinstyle="miter"/>
-                </v:roundrect>
-                <v:line id="Straight Connector 63" o:spid="_x0000_s1028" style="position:absolute;visibility:visible;mso-wrap-style:square" from="104775,9525" to="104775,200025" o:connectortype="straight" o:gfxdata="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" strokecolor="red" strokeweight="1.5pt">
-                  <v:stroke joinstyle="miter"/>
-                </v:line>
-                <v:line id="Straight Connector 81" o:spid="_x0000_s1029" style="position:absolute;visibility:visible;mso-wrap-style:square" from="209550,9525" to="209550,200025" o:connectortype="straight" o:gfxdata="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" strokecolor="red" strokeweight="1.5pt">
-                  <v:stroke joinstyle="miter"/>
-                </v:line>
-                <v:line id="Straight Connector 127" o:spid="_x0000_s1030" style="position:absolute;visibility:visible;mso-wrap-style:square" from="333375,0" to="333375,190500" o:connectortype="straight" o:gfxdata="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" strokecolor="#900" strokeweight="1.5pt">
-                  <v:stroke joinstyle="miter"/>
-                </v:line>
-                <w10:wrap anchorx="margin"/>
-              </v:group>
             </w:pict>
           </mc:Fallback>
         </mc:AlternateContent>
@@ -2487,8 +2050,10 @@
                                 <w:sz w:val="10"/>
                                 <w:szCs w:val="10"/>
                               </w:rPr>
-                              <w:t>Servo11</w:t>
+                              <w:t>Servo13</w:t>
                             </w:r>
+                            <w:bookmarkStart w:id="0" w:name="_GoBack"/>
+                            <w:bookmarkEnd w:id="0"/>
                             <w:proofErr w:type="spellEnd"/>
                           </w:p>
                         </w:txbxContent>
@@ -2531,8 +2096,10 @@
                           <w:sz w:val="10"/>
                           <w:szCs w:val="10"/>
                         </w:rPr>
-                        <w:t>Servo11</w:t>
+                        <w:t>Servo13</w:t>
                       </w:r>
+                      <w:bookmarkStart w:id="1" w:name="_GoBack"/>
+                      <w:bookmarkEnd w:id="1"/>
                       <w:proofErr w:type="spellEnd"/>
                     </w:p>
                   </w:txbxContent>
@@ -2615,7 +2182,7 @@
                                 <w:sz w:val="10"/>
                                 <w:szCs w:val="10"/>
                               </w:rPr>
-                              <w:t>Servo10</w:t>
+                              <w:t>Servo12</w:t>
                             </w:r>
                             <w:proofErr w:type="spellEnd"/>
                           </w:p>
@@ -2659,778 +2226,13 @@
                           <w:sz w:val="10"/>
                           <w:szCs w:val="10"/>
                         </w:rPr>
-                        <w:t>Servo10</w:t>
+                        <w:t>Servo12</w:t>
                       </w:r>
                       <w:proofErr w:type="spellEnd"/>
                     </w:p>
                   </w:txbxContent>
                 </v:textbox>
               </v:shape>
-            </w:pict>
-          </mc:Fallback>
-        </mc:AlternateContent>
-      </w:r>
-      <w:r>
-        <w:rPr>
-          <w:noProof/>
-        </w:rPr>
-        <mc:AlternateContent>
-          <mc:Choice Requires="wps">
-            <w:drawing>
-              <wp:anchor distT="0" distB="0" distL="114300" distR="114300" simplePos="0" relativeHeight="251831296" behindDoc="0" locked="0" layoutInCell="1" allowOverlap="1" wp14:anchorId="15A3478A" wp14:editId="33FC4915">
-                <wp:simplePos x="0" y="0"/>
-                <wp:positionH relativeFrom="margin">
-                  <wp:align>left</wp:align>
-                </wp:positionH>
-                <wp:positionV relativeFrom="paragraph">
-                  <wp:posOffset>2486025</wp:posOffset>
-                </wp:positionV>
-                <wp:extent cx="4124325" cy="4038600"/>
-                <wp:effectExtent l="38100" t="38100" r="47625" b="57150"/>
-                <wp:wrapNone/>
-                <wp:docPr id="131" name="Straight Connector 131"/>
-                <wp:cNvGraphicFramePr/>
-                <a:graphic xmlns:a="http://schemas.openxmlformats.org/drawingml/2006/main">
-                  <a:graphicData uri="http://schemas.microsoft.com/office/word/2010/wordprocessingShape">
-                    <wps:wsp>
-                      <wps:cNvCnPr/>
-                      <wps:spPr>
-                        <a:xfrm flipH="1">
-                          <a:off x="0" y="0"/>
-                          <a:ext cx="4124325" cy="4038600"/>
-                        </a:xfrm>
-                        <a:prstGeom prst="line">
-                          <a:avLst/>
-                        </a:prstGeom>
-                        <a:ln w="19050">
-                          <a:solidFill>
-                            <a:srgbClr val="FFC000"/>
-                          </a:solidFill>
-                          <a:headEnd type="oval"/>
-                          <a:tailEnd type="oval"/>
-                        </a:ln>
-                      </wps:spPr>
-                      <wps:style>
-                        <a:lnRef idx="1">
-                          <a:schemeClr val="accent1"/>
-                        </a:lnRef>
-                        <a:fillRef idx="0">
-                          <a:schemeClr val="accent1"/>
-                        </a:fillRef>
-                        <a:effectRef idx="0">
-                          <a:schemeClr val="accent1"/>
-                        </a:effectRef>
-                        <a:fontRef idx="minor">
-                          <a:schemeClr val="tx1"/>
-                        </a:fontRef>
-                      </wps:style>
-                      <wps:bodyPr/>
-                    </wps:wsp>
-                  </a:graphicData>
-                </a:graphic>
-                <wp14:sizeRelH relativeFrom="margin">
-                  <wp14:pctWidth>0</wp14:pctWidth>
-                </wp14:sizeRelH>
-                <wp14:sizeRelV relativeFrom="margin">
-                  <wp14:pctHeight>0</wp14:pctHeight>
-                </wp14:sizeRelV>
-              </wp:anchor>
-            </w:drawing>
-          </mc:Choice>
-          <mc:Fallback>
-            <w:pict>
-              <v:line w14:anchorId="790DF3AF" id="Straight Connector 131" o:spid="_x0000_s1026" style="position:absolute;flip:x;z-index:251831296;visibility:visible;mso-wrap-style:square;mso-width-percent:0;mso-height-percent:0;mso-wrap-distance-left:9pt;mso-wrap-distance-top:0;mso-wrap-distance-right:9pt;mso-wrap-distance-bottom:0;mso-position-horizontal:left;mso-position-horizontal-relative:margin;mso-position-vertical:absolute;mso-position-vertical-relative:text;mso-width-percent:0;mso-height-percent:0;mso-width-relative:margin;mso-height-relative:margin" from="0,195.75pt" to="324.75pt,513.75pt" o:gfxdata="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" strokecolor="#ffc000" strokeweight="1.5pt">
-                <v:stroke startarrow="oval" endarrow="oval" joinstyle="miter"/>
-                <w10:wrap anchorx="margin"/>
-              </v:line>
-            </w:pict>
-          </mc:Fallback>
-        </mc:AlternateContent>
-      </w:r>
-      <w:r>
-        <w:rPr>
-          <w:noProof/>
-        </w:rPr>
-        <mc:AlternateContent>
-          <mc:Choice Requires="wps">
-            <w:drawing>
-              <wp:anchor distT="0" distB="0" distL="114300" distR="114300" simplePos="0" relativeHeight="251829248" behindDoc="0" locked="0" layoutInCell="1" allowOverlap="1" wp14:anchorId="28F9800F" wp14:editId="06B280B7">
-                <wp:simplePos x="0" y="0"/>
-                <wp:positionH relativeFrom="column">
-                  <wp:posOffset>114300</wp:posOffset>
-                </wp:positionH>
-                <wp:positionV relativeFrom="paragraph">
-                  <wp:posOffset>4229101</wp:posOffset>
-                </wp:positionV>
-                <wp:extent cx="1685925" cy="2362200"/>
-                <wp:effectExtent l="38100" t="38100" r="47625" b="57150"/>
-                <wp:wrapNone/>
-                <wp:docPr id="130" name="Straight Connector 130"/>
-                <wp:cNvGraphicFramePr/>
-                <a:graphic xmlns:a="http://schemas.openxmlformats.org/drawingml/2006/main">
-                  <a:graphicData uri="http://schemas.microsoft.com/office/word/2010/wordprocessingShape">
-                    <wps:wsp>
-                      <wps:cNvCnPr/>
-                      <wps:spPr>
-                        <a:xfrm flipH="1">
-                          <a:off x="0" y="0"/>
-                          <a:ext cx="1685925" cy="2362200"/>
-                        </a:xfrm>
-                        <a:prstGeom prst="line">
-                          <a:avLst/>
-                        </a:prstGeom>
-                        <a:ln w="19050">
-                          <a:solidFill>
-                            <a:schemeClr val="tx1"/>
-                          </a:solidFill>
-                          <a:headEnd type="oval"/>
-                          <a:tailEnd type="oval"/>
-                        </a:ln>
-                      </wps:spPr>
-                      <wps:style>
-                        <a:lnRef idx="1">
-                          <a:schemeClr val="accent1"/>
-                        </a:lnRef>
-                        <a:fillRef idx="0">
-                          <a:schemeClr val="accent1"/>
-                        </a:fillRef>
-                        <a:effectRef idx="0">
-                          <a:schemeClr val="accent1"/>
-                        </a:effectRef>
-                        <a:fontRef idx="minor">
-                          <a:schemeClr val="tx1"/>
-                        </a:fontRef>
-                      </wps:style>
-                      <wps:bodyPr/>
-                    </wps:wsp>
-                  </a:graphicData>
-                </a:graphic>
-                <wp14:sizeRelH relativeFrom="margin">
-                  <wp14:pctWidth>0</wp14:pctWidth>
-                </wp14:sizeRelH>
-                <wp14:sizeRelV relativeFrom="margin">
-                  <wp14:pctHeight>0</wp14:pctHeight>
-                </wp14:sizeRelV>
-              </wp:anchor>
-            </w:drawing>
-          </mc:Choice>
-          <mc:Fallback>
-            <w:pict>
-              <v:line w14:anchorId="13E818E7" id="Straight Connector 130" o:spid="_x0000_s1026" style="position:absolute;flip:x;z-index:251829248;visibility:visible;mso-wrap-style:square;mso-width-percent:0;mso-height-percent:0;mso-wrap-distance-left:9pt;mso-wrap-distance-top:0;mso-wrap-distance-right:9pt;mso-wrap-distance-bottom:0;mso-position-horizontal:absolute;mso-position-horizontal-relative:text;mso-position-vertical:absolute;mso-position-vertical-relative:text;mso-width-percent:0;mso-height-percent:0;mso-width-relative:margin;mso-height-relative:margin" from="9pt,333pt" to="141.75pt,519pt" o:gfxdata="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" strokecolor="black [3213]" strokeweight="1.5pt">
-                <v:stroke startarrow="oval" endarrow="oval" joinstyle="miter"/>
-              </v:line>
-            </w:pict>
-          </mc:Fallback>
-        </mc:AlternateContent>
-      </w:r>
-      <w:r>
-        <w:rPr>
-          <w:noProof/>
-        </w:rPr>
-        <mc:AlternateContent>
-          <mc:Choice Requires="wps">
-            <w:drawing>
-              <wp:anchor distT="0" distB="0" distL="114300" distR="114300" simplePos="0" relativeHeight="251827200" behindDoc="0" locked="0" layoutInCell="1" allowOverlap="1" wp14:anchorId="4088216F" wp14:editId="417769E1">
-                <wp:simplePos x="0" y="0"/>
-                <wp:positionH relativeFrom="column">
-                  <wp:posOffset>133350</wp:posOffset>
-                </wp:positionH>
-                <wp:positionV relativeFrom="paragraph">
-                  <wp:posOffset>4991100</wp:posOffset>
-                </wp:positionV>
-                <wp:extent cx="3943350" cy="1685925"/>
-                <wp:effectExtent l="38100" t="38100" r="57150" b="47625"/>
-                <wp:wrapNone/>
-                <wp:docPr id="129" name="Straight Connector 129"/>
-                <wp:cNvGraphicFramePr/>
-                <a:graphic xmlns:a="http://schemas.openxmlformats.org/drawingml/2006/main">
-                  <a:graphicData uri="http://schemas.microsoft.com/office/word/2010/wordprocessingShape">
-                    <wps:wsp>
-                      <wps:cNvCnPr/>
-                      <wps:spPr>
-                        <a:xfrm flipH="1">
-                          <a:off x="0" y="0"/>
-                          <a:ext cx="3943350" cy="1685925"/>
-                        </a:xfrm>
-                        <a:prstGeom prst="line">
-                          <a:avLst/>
-                        </a:prstGeom>
-                        <a:ln w="19050">
-                          <a:solidFill>
-                            <a:srgbClr val="FF0000"/>
-                          </a:solidFill>
-                          <a:headEnd type="oval"/>
-                          <a:tailEnd type="oval"/>
-                        </a:ln>
-                      </wps:spPr>
-                      <wps:style>
-                        <a:lnRef idx="1">
-                          <a:schemeClr val="accent1"/>
-                        </a:lnRef>
-                        <a:fillRef idx="0">
-                          <a:schemeClr val="accent1"/>
-                        </a:fillRef>
-                        <a:effectRef idx="0">
-                          <a:schemeClr val="accent1"/>
-                        </a:effectRef>
-                        <a:fontRef idx="minor">
-                          <a:schemeClr val="tx1"/>
-                        </a:fontRef>
-                      </wps:style>
-                      <wps:bodyPr/>
-                    </wps:wsp>
-                  </a:graphicData>
-                </a:graphic>
-                <wp14:sizeRelH relativeFrom="margin">
-                  <wp14:pctWidth>0</wp14:pctWidth>
-                </wp14:sizeRelH>
-                <wp14:sizeRelV relativeFrom="margin">
-                  <wp14:pctHeight>0</wp14:pctHeight>
-                </wp14:sizeRelV>
-              </wp:anchor>
-            </w:drawing>
-          </mc:Choice>
-          <mc:Fallback>
-            <w:pict>
-              <v:line w14:anchorId="3AE14D97" id="Straight Connector 129" o:spid="_x0000_s1026" style="position:absolute;flip:x;z-index:251827200;visibility:visible;mso-wrap-style:square;mso-width-percent:0;mso-height-percent:0;mso-wrap-distance-left:9pt;mso-wrap-distance-top:0;mso-wrap-distance-right:9pt;mso-wrap-distance-bottom:0;mso-position-horizontal:absolute;mso-position-horizontal-relative:text;mso-position-vertical:absolute;mso-position-vertical-relative:text;mso-width-percent:0;mso-height-percent:0;mso-width-relative:margin;mso-height-relative:margin" from="10.5pt,393pt" to="321pt,525.75pt" o:gfxdata="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" strokecolor="red" strokeweight="1.5pt">
-                <v:stroke startarrow="oval" endarrow="oval" joinstyle="miter"/>
-              </v:line>
-            </w:pict>
-          </mc:Fallback>
-        </mc:AlternateContent>
-      </w:r>
-      <w:r>
-        <w:rPr>
-          <w:noProof/>
-        </w:rPr>
-        <mc:AlternateContent>
-          <mc:Choice Requires="wps">
-            <w:drawing>
-              <wp:anchor distT="0" distB="0" distL="114300" distR="114300" simplePos="0" relativeHeight="251825152" behindDoc="0" locked="0" layoutInCell="1" allowOverlap="1" wp14:anchorId="43AA88AC" wp14:editId="0049F8BE">
-                <wp:simplePos x="0" y="0"/>
-                <wp:positionH relativeFrom="margin">
-                  <wp:posOffset>4057650</wp:posOffset>
-                </wp:positionH>
-                <wp:positionV relativeFrom="paragraph">
-                  <wp:posOffset>2933700</wp:posOffset>
-                </wp:positionV>
-                <wp:extent cx="95250" cy="5181600"/>
-                <wp:effectExtent l="38100" t="38100" r="57150" b="57150"/>
-                <wp:wrapNone/>
-                <wp:docPr id="128" name="Straight Connector 128"/>
-                <wp:cNvGraphicFramePr/>
-                <a:graphic xmlns:a="http://schemas.openxmlformats.org/drawingml/2006/main">
-                  <a:graphicData uri="http://schemas.microsoft.com/office/word/2010/wordprocessingShape">
-                    <wps:wsp>
-                      <wps:cNvCnPr/>
-                      <wps:spPr>
-                        <a:xfrm flipH="1">
-                          <a:off x="0" y="0"/>
-                          <a:ext cx="95250" cy="5181600"/>
-                        </a:xfrm>
-                        <a:prstGeom prst="line">
-                          <a:avLst/>
-                        </a:prstGeom>
-                        <a:ln w="19050">
-                          <a:solidFill>
-                            <a:srgbClr val="FFC000"/>
-                          </a:solidFill>
-                          <a:headEnd type="oval"/>
-                          <a:tailEnd type="oval"/>
-                        </a:ln>
-                      </wps:spPr>
-                      <wps:style>
-                        <a:lnRef idx="1">
-                          <a:schemeClr val="accent1"/>
-                        </a:lnRef>
-                        <a:fillRef idx="0">
-                          <a:schemeClr val="accent1"/>
-                        </a:fillRef>
-                        <a:effectRef idx="0">
-                          <a:schemeClr val="accent1"/>
-                        </a:effectRef>
-                        <a:fontRef idx="minor">
-                          <a:schemeClr val="tx1"/>
-                        </a:fontRef>
-                      </wps:style>
-                      <wps:bodyPr/>
-                    </wps:wsp>
-                  </a:graphicData>
-                </a:graphic>
-                <wp14:sizeRelH relativeFrom="margin">
-                  <wp14:pctWidth>0</wp14:pctWidth>
-                </wp14:sizeRelH>
-                <wp14:sizeRelV relativeFrom="margin">
-                  <wp14:pctHeight>0</wp14:pctHeight>
-                </wp14:sizeRelV>
-              </wp:anchor>
-            </w:drawing>
-          </mc:Choice>
-          <mc:Fallback>
-            <w:pict>
-              <v:line w14:anchorId="79CAE708" id="Straight Connector 128" o:spid="_x0000_s1026" style="position:absolute;flip:x;z-index:251825152;visibility:visible;mso-wrap-style:square;mso-width-percent:0;mso-height-percent:0;mso-wrap-distance-left:9pt;mso-wrap-distance-top:0;mso-wrap-distance-right:9pt;mso-wrap-distance-bottom:0;mso-position-horizontal:absolute;mso-position-horizontal-relative:margin;mso-position-vertical:absolute;mso-position-vertical-relative:text;mso-width-percent:0;mso-height-percent:0;mso-width-relative:margin;mso-height-relative:margin" from="319.5pt,231pt" to="327pt,639pt" o:gfxdata="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" strokecolor="#ffc000" strokeweight="1.5pt">
-                <v:stroke startarrow="oval" endarrow="oval" joinstyle="miter"/>
-                <w10:wrap anchorx="margin"/>
-              </v:line>
-            </w:pict>
-          </mc:Fallback>
-        </mc:AlternateContent>
-      </w:r>
-      <w:r>
-        <w:rPr>
-          <w:noProof/>
-        </w:rPr>
-        <mc:AlternateContent>
-          <mc:Choice Requires="wps">
-            <w:drawing>
-              <wp:anchor distT="0" distB="0" distL="114300" distR="114300" simplePos="0" relativeHeight="251823104" behindDoc="0" locked="0" layoutInCell="1" allowOverlap="1" wp14:anchorId="06B7B9DB" wp14:editId="5161CCD7">
-                <wp:simplePos x="0" y="0"/>
-                <wp:positionH relativeFrom="column">
-                  <wp:posOffset>4095750</wp:posOffset>
-                </wp:positionH>
-                <wp:positionV relativeFrom="paragraph">
-                  <wp:posOffset>5114925</wp:posOffset>
-                </wp:positionV>
-                <wp:extent cx="136509" cy="3009900"/>
-                <wp:effectExtent l="38100" t="38100" r="54610" b="57150"/>
-                <wp:wrapNone/>
-                <wp:docPr id="126" name="Straight Connector 126"/>
-                <wp:cNvGraphicFramePr/>
-                <a:graphic xmlns:a="http://schemas.openxmlformats.org/drawingml/2006/main">
-                  <a:graphicData uri="http://schemas.microsoft.com/office/word/2010/wordprocessingShape">
-                    <wps:wsp>
-                      <wps:cNvCnPr/>
-                      <wps:spPr>
-                        <a:xfrm>
-                          <a:off x="0" y="0"/>
-                          <a:ext cx="136509" cy="3009900"/>
-                        </a:xfrm>
-                        <a:prstGeom prst="line">
-                          <a:avLst/>
-                        </a:prstGeom>
-                        <a:ln w="19050">
-                          <a:solidFill>
-                            <a:srgbClr val="FF0000"/>
-                          </a:solidFill>
-                          <a:headEnd type="oval"/>
-                          <a:tailEnd type="oval"/>
-                        </a:ln>
-                      </wps:spPr>
-                      <wps:style>
-                        <a:lnRef idx="1">
-                          <a:schemeClr val="accent1"/>
-                        </a:lnRef>
-                        <a:fillRef idx="0">
-                          <a:schemeClr val="accent1"/>
-                        </a:fillRef>
-                        <a:effectRef idx="0">
-                          <a:schemeClr val="accent1"/>
-                        </a:effectRef>
-                        <a:fontRef idx="minor">
-                          <a:schemeClr val="tx1"/>
-                        </a:fontRef>
-                      </wps:style>
-                      <wps:bodyPr/>
-                    </wps:wsp>
-                  </a:graphicData>
-                </a:graphic>
-                <wp14:sizeRelH relativeFrom="margin">
-                  <wp14:pctWidth>0</wp14:pctWidth>
-                </wp14:sizeRelH>
-                <wp14:sizeRelV relativeFrom="margin">
-                  <wp14:pctHeight>0</wp14:pctHeight>
-                </wp14:sizeRelV>
-              </wp:anchor>
-            </w:drawing>
-          </mc:Choice>
-          <mc:Fallback>
-            <w:pict>
-              <v:line w14:anchorId="4C06C6E1" id="Straight Connector 126" o:spid="_x0000_s1026" style="position:absolute;z-index:251823104;visibility:visible;mso-wrap-style:square;mso-width-percent:0;mso-height-percent:0;mso-wrap-distance-left:9pt;mso-wrap-distance-top:0;mso-wrap-distance-right:9pt;mso-wrap-distance-bottom:0;mso-position-horizontal:absolute;mso-position-horizontal-relative:text;mso-position-vertical:absolute;mso-position-vertical-relative:text;mso-width-percent:0;mso-height-percent:0;mso-width-relative:margin;mso-height-relative:margin" from="322.5pt,402.75pt" to="333.25pt,639.75pt" o:gfxdata="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" strokecolor="red" strokeweight="1.5pt">
-                <v:stroke startarrow="oval" endarrow="oval" joinstyle="miter"/>
-              </v:line>
-            </w:pict>
-          </mc:Fallback>
-        </mc:AlternateContent>
-      </w:r>
-      <w:r>
-        <w:rPr>
-          <w:noProof/>
-        </w:rPr>
-        <mc:AlternateContent>
-          <mc:Choice Requires="wps">
-            <w:drawing>
-              <wp:anchor distT="0" distB="0" distL="114300" distR="114300" simplePos="0" relativeHeight="251821056" behindDoc="0" locked="0" layoutInCell="1" allowOverlap="1" wp14:anchorId="4140AC9B" wp14:editId="692A7D7D">
-                <wp:simplePos x="0" y="0"/>
-                <wp:positionH relativeFrom="column">
-                  <wp:posOffset>2276475</wp:posOffset>
-                </wp:positionH>
-                <wp:positionV relativeFrom="paragraph">
-                  <wp:posOffset>8039100</wp:posOffset>
-                </wp:positionV>
-                <wp:extent cx="1885950" cy="9525"/>
-                <wp:effectExtent l="38100" t="38100" r="57150" b="47625"/>
-                <wp:wrapNone/>
-                <wp:docPr id="125" name="Straight Connector 125"/>
-                <wp:cNvGraphicFramePr/>
-                <a:graphic xmlns:a="http://schemas.openxmlformats.org/drawingml/2006/main">
-                  <a:graphicData uri="http://schemas.microsoft.com/office/word/2010/wordprocessingShape">
-                    <wps:wsp>
-                      <wps:cNvCnPr/>
-                      <wps:spPr>
-                        <a:xfrm flipH="1" flipV="1">
-                          <a:off x="0" y="0"/>
-                          <a:ext cx="1885950" cy="9525"/>
-                        </a:xfrm>
-                        <a:prstGeom prst="line">
-                          <a:avLst/>
-                        </a:prstGeom>
-                        <a:ln w="19050">
-                          <a:solidFill>
-                            <a:schemeClr val="tx1"/>
-                          </a:solidFill>
-                          <a:headEnd type="oval"/>
-                          <a:tailEnd type="oval"/>
-                        </a:ln>
-                      </wps:spPr>
-                      <wps:style>
-                        <a:lnRef idx="1">
-                          <a:schemeClr val="accent1"/>
-                        </a:lnRef>
-                        <a:fillRef idx="0">
-                          <a:schemeClr val="accent1"/>
-                        </a:fillRef>
-                        <a:effectRef idx="0">
-                          <a:schemeClr val="accent1"/>
-                        </a:effectRef>
-                        <a:fontRef idx="minor">
-                          <a:schemeClr val="tx1"/>
-                        </a:fontRef>
-                      </wps:style>
-                      <wps:bodyPr/>
-                    </wps:wsp>
-                  </a:graphicData>
-                </a:graphic>
-                <wp14:sizeRelH relativeFrom="margin">
-                  <wp14:pctWidth>0</wp14:pctWidth>
-                </wp14:sizeRelH>
-                <wp14:sizeRelV relativeFrom="margin">
-                  <wp14:pctHeight>0</wp14:pctHeight>
-                </wp14:sizeRelV>
-              </wp:anchor>
-            </w:drawing>
-          </mc:Choice>
-          <mc:Fallback>
-            <w:pict>
-              <v:line w14:anchorId="263ADE22" id="Straight Connector 125" o:spid="_x0000_s1026" style="position:absolute;flip:x y;z-index:251821056;visibility:visible;mso-wrap-style:square;mso-width-percent:0;mso-height-percent:0;mso-wrap-distance-left:9pt;mso-wrap-distance-top:0;mso-wrap-distance-right:9pt;mso-wrap-distance-bottom:0;mso-position-horizontal:absolute;mso-position-horizontal-relative:text;mso-position-vertical:absolute;mso-position-vertical-relative:text;mso-width-percent:0;mso-height-percent:0;mso-width-relative:margin;mso-height-relative:margin" from="179.25pt,633pt" to="327.75pt,633.75pt" o:gfxdata="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" strokecolor="black [3213]" strokeweight="1.5pt">
-                <v:stroke startarrow="oval" endarrow="oval" joinstyle="miter"/>
-              </v:line>
-            </w:pict>
-          </mc:Fallback>
-        </mc:AlternateContent>
-      </w:r>
-      <w:r>
-        <w:rPr>
-          <w:noProof/>
-        </w:rPr>
-        <mc:AlternateContent>
-          <mc:Choice Requires="wps">
-            <w:drawing>
-              <wp:anchor distT="0" distB="0" distL="114300" distR="114300" simplePos="0" relativeHeight="251816960" behindDoc="0" locked="0" layoutInCell="1" allowOverlap="1" wp14:anchorId="13C3BF81" wp14:editId="579661E6">
-                <wp:simplePos x="0" y="0"/>
-                <wp:positionH relativeFrom="margin">
-                  <wp:align>left</wp:align>
-                </wp:positionH>
-                <wp:positionV relativeFrom="paragraph">
-                  <wp:posOffset>3619501</wp:posOffset>
-                </wp:positionV>
-                <wp:extent cx="1762125" cy="514350"/>
-                <wp:effectExtent l="38100" t="38100" r="47625" b="57150"/>
-                <wp:wrapNone/>
-                <wp:docPr id="123" name="Straight Connector 123"/>
-                <wp:cNvGraphicFramePr/>
-                <a:graphic xmlns:a="http://schemas.openxmlformats.org/drawingml/2006/main">
-                  <a:graphicData uri="http://schemas.microsoft.com/office/word/2010/wordprocessingShape">
-                    <wps:wsp>
-                      <wps:cNvCnPr/>
-                      <wps:spPr>
-                        <a:xfrm flipH="1" flipV="1">
-                          <a:off x="0" y="0"/>
-                          <a:ext cx="1762125" cy="514350"/>
-                        </a:xfrm>
-                        <a:prstGeom prst="line">
-                          <a:avLst/>
-                        </a:prstGeom>
-                        <a:ln w="19050">
-                          <a:solidFill>
-                            <a:schemeClr val="tx1"/>
-                          </a:solidFill>
-                          <a:headEnd type="oval"/>
-                          <a:tailEnd type="oval"/>
-                        </a:ln>
-                      </wps:spPr>
-                      <wps:style>
-                        <a:lnRef idx="1">
-                          <a:schemeClr val="accent1"/>
-                        </a:lnRef>
-                        <a:fillRef idx="0">
-                          <a:schemeClr val="accent1"/>
-                        </a:fillRef>
-                        <a:effectRef idx="0">
-                          <a:schemeClr val="accent1"/>
-                        </a:effectRef>
-                        <a:fontRef idx="minor">
-                          <a:schemeClr val="tx1"/>
-                        </a:fontRef>
-                      </wps:style>
-                      <wps:bodyPr/>
-                    </wps:wsp>
-                  </a:graphicData>
-                </a:graphic>
-                <wp14:sizeRelH relativeFrom="margin">
-                  <wp14:pctWidth>0</wp14:pctWidth>
-                </wp14:sizeRelH>
-                <wp14:sizeRelV relativeFrom="margin">
-                  <wp14:pctHeight>0</wp14:pctHeight>
-                </wp14:sizeRelV>
-              </wp:anchor>
-            </w:drawing>
-          </mc:Choice>
-          <mc:Fallback>
-            <w:pict>
-              <v:line w14:anchorId="5E4FFAAE" id="Straight Connector 123" o:spid="_x0000_s1026" style="position:absolute;flip:x y;z-index:251816960;visibility:visible;mso-wrap-style:square;mso-width-percent:0;mso-height-percent:0;mso-wrap-distance-left:9pt;mso-wrap-distance-top:0;mso-wrap-distance-right:9pt;mso-wrap-distance-bottom:0;mso-position-horizontal:left;mso-position-horizontal-relative:margin;mso-position-vertical:absolute;mso-position-vertical-relative:text;mso-width-percent:0;mso-height-percent:0;mso-width-relative:margin;mso-height-relative:margin" from="0,285pt" to="138.75pt,325.5pt" o:gfxdata="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" strokecolor="black [3213]" strokeweight="1.5pt">
-                <v:stroke startarrow="oval" endarrow="oval" joinstyle="miter"/>
-                <w10:wrap anchorx="margin"/>
-              </v:line>
-            </w:pict>
-          </mc:Fallback>
-        </mc:AlternateContent>
-      </w:r>
-      <w:r>
-        <w:rPr>
-          <w:noProof/>
-        </w:rPr>
-        <mc:AlternateContent>
-          <mc:Choice Requires="wps">
-            <w:drawing>
-              <wp:anchor distT="0" distB="0" distL="114300" distR="114300" simplePos="0" relativeHeight="251814912" behindDoc="0" locked="0" layoutInCell="1" allowOverlap="1" wp14:anchorId="4B433B2B" wp14:editId="6D41CC24">
-                <wp:simplePos x="0" y="0"/>
-                <wp:positionH relativeFrom="margin">
-                  <wp:align>left</wp:align>
-                </wp:positionH>
-                <wp:positionV relativeFrom="paragraph">
-                  <wp:posOffset>2562225</wp:posOffset>
-                </wp:positionV>
-                <wp:extent cx="4114800" cy="885825"/>
-                <wp:effectExtent l="38100" t="38100" r="57150" b="47625"/>
-                <wp:wrapNone/>
-                <wp:docPr id="122" name="Straight Connector 122"/>
-                <wp:cNvGraphicFramePr/>
-                <a:graphic xmlns:a="http://schemas.openxmlformats.org/drawingml/2006/main">
-                  <a:graphicData uri="http://schemas.microsoft.com/office/word/2010/wordprocessingShape">
-                    <wps:wsp>
-                      <wps:cNvCnPr/>
-                      <wps:spPr>
-                        <a:xfrm flipH="1">
-                          <a:off x="0" y="0"/>
-                          <a:ext cx="4114800" cy="885825"/>
-                        </a:xfrm>
-                        <a:prstGeom prst="line">
-                          <a:avLst/>
-                        </a:prstGeom>
-                        <a:ln w="19050">
-                          <a:solidFill>
-                            <a:srgbClr val="FFC000"/>
-                          </a:solidFill>
-                          <a:headEnd type="oval"/>
-                          <a:tailEnd type="oval"/>
-                        </a:ln>
-                      </wps:spPr>
-                      <wps:style>
-                        <a:lnRef idx="1">
-                          <a:schemeClr val="accent1"/>
-                        </a:lnRef>
-                        <a:fillRef idx="0">
-                          <a:schemeClr val="accent1"/>
-                        </a:fillRef>
-                        <a:effectRef idx="0">
-                          <a:schemeClr val="accent1"/>
-                        </a:effectRef>
-                        <a:fontRef idx="minor">
-                          <a:schemeClr val="tx1"/>
-                        </a:fontRef>
-                      </wps:style>
-                      <wps:bodyPr/>
-                    </wps:wsp>
-                  </a:graphicData>
-                </a:graphic>
-                <wp14:sizeRelH relativeFrom="margin">
-                  <wp14:pctWidth>0</wp14:pctWidth>
-                </wp14:sizeRelH>
-                <wp14:sizeRelV relativeFrom="margin">
-                  <wp14:pctHeight>0</wp14:pctHeight>
-                </wp14:sizeRelV>
-              </wp:anchor>
-            </w:drawing>
-          </mc:Choice>
-          <mc:Fallback>
-            <w:pict>
-              <v:line w14:anchorId="1CD5FB74" id="Straight Connector 122" o:spid="_x0000_s1026" style="position:absolute;flip:x;z-index:251814912;visibility:visible;mso-wrap-style:square;mso-width-percent:0;mso-height-percent:0;mso-wrap-distance-left:9pt;mso-wrap-distance-top:0;mso-wrap-distance-right:9pt;mso-wrap-distance-bottom:0;mso-position-horizontal:left;mso-position-horizontal-relative:margin;mso-position-vertical:absolute;mso-position-vertical-relative:text;mso-width-percent:0;mso-height-percent:0;mso-width-relative:margin;mso-height-relative:margin" from="0,201.75pt" to="324pt,271.5pt" o:gfxdata="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" strokecolor="#ffc000" strokeweight="1.5pt">
-                <v:stroke startarrow="oval" endarrow="oval" joinstyle="miter"/>
-                <w10:wrap anchorx="margin"/>
-              </v:line>
-            </w:pict>
-          </mc:Fallback>
-        </mc:AlternateContent>
-      </w:r>
-      <w:r>
-        <w:rPr>
-          <w:noProof/>
-        </w:rPr>
-        <mc:AlternateContent>
-          <mc:Choice Requires="wps">
-            <w:drawing>
-              <wp:anchor distT="0" distB="0" distL="114300" distR="114300" simplePos="0" relativeHeight="251812864" behindDoc="0" locked="0" layoutInCell="1" allowOverlap="1" wp14:anchorId="244971EA" wp14:editId="30A3E052">
-                <wp:simplePos x="0" y="0"/>
-                <wp:positionH relativeFrom="margin">
-                  <wp:align>left</wp:align>
-                </wp:positionH>
-                <wp:positionV relativeFrom="paragraph">
-                  <wp:posOffset>3543300</wp:posOffset>
-                </wp:positionV>
-                <wp:extent cx="4057650" cy="1666875"/>
-                <wp:effectExtent l="38100" t="38100" r="57150" b="47625"/>
-                <wp:wrapNone/>
-                <wp:docPr id="121" name="Straight Connector 121"/>
-                <wp:cNvGraphicFramePr/>
-                <a:graphic xmlns:a="http://schemas.openxmlformats.org/drawingml/2006/main">
-                  <a:graphicData uri="http://schemas.microsoft.com/office/word/2010/wordprocessingShape">
-                    <wps:wsp>
-                      <wps:cNvCnPr/>
-                      <wps:spPr>
-                        <a:xfrm flipH="1" flipV="1">
-                          <a:off x="0" y="0"/>
-                          <a:ext cx="4057650" cy="1666875"/>
-                        </a:xfrm>
-                        <a:prstGeom prst="line">
-                          <a:avLst/>
-                        </a:prstGeom>
-                        <a:ln w="19050">
-                          <a:solidFill>
-                            <a:srgbClr val="FF0000"/>
-                          </a:solidFill>
-                          <a:headEnd type="oval"/>
-                          <a:tailEnd type="oval"/>
-                        </a:ln>
-                      </wps:spPr>
-                      <wps:style>
-                        <a:lnRef idx="1">
-                          <a:schemeClr val="accent1"/>
-                        </a:lnRef>
-                        <a:fillRef idx="0">
-                          <a:schemeClr val="accent1"/>
-                        </a:fillRef>
-                        <a:effectRef idx="0">
-                          <a:schemeClr val="accent1"/>
-                        </a:effectRef>
-                        <a:fontRef idx="minor">
-                          <a:schemeClr val="tx1"/>
-                        </a:fontRef>
-                      </wps:style>
-                      <wps:bodyPr/>
-                    </wps:wsp>
-                  </a:graphicData>
-                </a:graphic>
-                <wp14:sizeRelH relativeFrom="margin">
-                  <wp14:pctWidth>0</wp14:pctWidth>
-                </wp14:sizeRelH>
-                <wp14:sizeRelV relativeFrom="margin">
-                  <wp14:pctHeight>0</wp14:pctHeight>
-                </wp14:sizeRelV>
-              </wp:anchor>
-            </w:drawing>
-          </mc:Choice>
-          <mc:Fallback>
-            <w:pict>
-              <v:line w14:anchorId="774725FB" id="Straight Connector 121" o:spid="_x0000_s1026" style="position:absolute;flip:x y;z-index:251812864;visibility:visible;mso-wrap-style:square;mso-width-percent:0;mso-height-percent:0;mso-wrap-distance-left:9pt;mso-wrap-distance-top:0;mso-wrap-distance-right:9pt;mso-wrap-distance-bottom:0;mso-position-horizontal:left;mso-position-horizontal-relative:margin;mso-position-vertical:absolute;mso-position-vertical-relative:text;mso-width-percent:0;mso-height-percent:0;mso-width-relative:margin;mso-height-relative:margin" from="0,279pt" to="319.5pt,410.25pt" o:gfxdata="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" strokecolor="red" strokeweight="1.5pt">
-                <v:stroke startarrow="oval" endarrow="oval" joinstyle="miter"/>
-                <w10:wrap anchorx="margin"/>
-              </v:line>
-            </w:pict>
-          </mc:Fallback>
-        </mc:AlternateContent>
-      </w:r>
-      <w:r>
-        <w:rPr>
-          <w:noProof/>
-        </w:rPr>
-        <mc:AlternateContent>
-          <mc:Choice Requires="wps">
-            <w:drawing>
-              <wp:anchor distT="0" distB="0" distL="114300" distR="114300" simplePos="0" relativeHeight="251810816" behindDoc="0" locked="0" layoutInCell="1" allowOverlap="1" wp14:anchorId="3479DC53" wp14:editId="420637DD">
-                <wp:simplePos x="0" y="0"/>
-                <wp:positionH relativeFrom="column">
-                  <wp:posOffset>2066924</wp:posOffset>
-                </wp:positionH>
-                <wp:positionV relativeFrom="paragraph">
-                  <wp:posOffset>2771775</wp:posOffset>
-                </wp:positionV>
-                <wp:extent cx="2085975" cy="5391150"/>
-                <wp:effectExtent l="38100" t="38100" r="47625" b="57150"/>
-                <wp:wrapNone/>
-                <wp:docPr id="120" name="Straight Connector 120"/>
-                <wp:cNvGraphicFramePr/>
-                <a:graphic xmlns:a="http://schemas.openxmlformats.org/drawingml/2006/main">
-                  <a:graphicData uri="http://schemas.microsoft.com/office/word/2010/wordprocessingShape">
-                    <wps:wsp>
-                      <wps:cNvCnPr/>
-                      <wps:spPr>
-                        <a:xfrm flipH="1">
-                          <a:off x="0" y="0"/>
-                          <a:ext cx="2085975" cy="5391150"/>
-                        </a:xfrm>
-                        <a:prstGeom prst="line">
-                          <a:avLst/>
-                        </a:prstGeom>
-                        <a:ln w="19050">
-                          <a:solidFill>
-                            <a:srgbClr val="FFC000"/>
-                          </a:solidFill>
-                          <a:headEnd type="oval"/>
-                          <a:tailEnd type="oval"/>
-                        </a:ln>
-                      </wps:spPr>
-                      <wps:style>
-                        <a:lnRef idx="1">
-                          <a:schemeClr val="accent1"/>
-                        </a:lnRef>
-                        <a:fillRef idx="0">
-                          <a:schemeClr val="accent1"/>
-                        </a:fillRef>
-                        <a:effectRef idx="0">
-                          <a:schemeClr val="accent1"/>
-                        </a:effectRef>
-                        <a:fontRef idx="minor">
-                          <a:schemeClr val="tx1"/>
-                        </a:fontRef>
-                      </wps:style>
-                      <wps:bodyPr/>
-                    </wps:wsp>
-                  </a:graphicData>
-                </a:graphic>
-                <wp14:sizeRelH relativeFrom="margin">
-                  <wp14:pctWidth>0</wp14:pctWidth>
-                </wp14:sizeRelH>
-                <wp14:sizeRelV relativeFrom="margin">
-                  <wp14:pctHeight>0</wp14:pctHeight>
-                </wp14:sizeRelV>
-              </wp:anchor>
-            </w:drawing>
-          </mc:Choice>
-          <mc:Fallback>
-            <w:pict>
-              <v:line w14:anchorId="7A9C16E3" id="Straight Connector 120" o:spid="_x0000_s1026" style="position:absolute;flip:x;z-index:251810816;visibility:visible;mso-wrap-style:square;mso-width-percent:0;mso-height-percent:0;mso-wrap-distance-left:9pt;mso-wrap-distance-top:0;mso-wrap-distance-right:9pt;mso-wrap-distance-bottom:0;mso-position-horizontal:absolute;mso-position-horizontal-relative:text;mso-position-vertical:absolute;mso-position-vertical-relative:text;mso-width-percent:0;mso-height-percent:0;mso-width-relative:margin;mso-height-relative:margin" from="162.75pt,218.25pt" to="327pt,642.75pt" o:gfxdata="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" strokecolor="#ffc000" strokeweight="1.5pt">
-                <v:stroke startarrow="oval" endarrow="oval" joinstyle="miter"/>
-              </v:line>
             </w:pict>
           </mc:Fallback>
         </mc:AlternateContent>
@@ -3504,7 +2306,7 @@
           </mc:Choice>
           <mc:Fallback>
             <w:pict>
-              <v:line w14:anchorId="3636096E" id="Straight Connector 119" o:spid="_x0000_s1026" style="position:absolute;z-index:251808768;visibility:visible;mso-wrap-style:square;mso-width-percent:0;mso-height-percent:0;mso-wrap-distance-left:9pt;mso-wrap-distance-top:0;mso-wrap-distance-right:9pt;mso-wrap-distance-bottom:0;mso-position-horizontal:absolute;mso-position-horizontal-relative:text;mso-position-vertical:absolute;mso-position-vertical-relative:text;mso-width-percent:0;mso-height-percent:0;mso-width-relative:margin;mso-height-relative:margin" from="142.5pt,345pt" to="178.5pt,642.75pt" o:gfxdata="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" strokecolor="black [3213]" strokeweight="1.5pt">
+              <v:line w14:anchorId="01276B54" id="Straight Connector 119" o:spid="_x0000_s1026" style="position:absolute;z-index:251808768;visibility:visible;mso-wrap-style:square;mso-width-percent:0;mso-height-percent:0;mso-wrap-distance-left:9pt;mso-wrap-distance-top:0;mso-wrap-distance-right:9pt;mso-wrap-distance-bottom:0;mso-position-horizontal:absolute;mso-position-horizontal-relative:text;mso-position-vertical:absolute;mso-position-vertical-relative:text;mso-width-percent:0;mso-height-percent:0;mso-width-relative:margin;mso-height-relative:margin" from="142.5pt,345pt" to="178.5pt,642.75pt" o:gfxdata="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" strokecolor="black [3213]" strokeweight="1.5pt">
                 <v:stroke startarrow="oval" endarrow="oval" joinstyle="miter"/>
               </v:line>
             </w:pict>
@@ -3715,2572 +2517,6 @@
           <w:noProof/>
         </w:rPr>
         <mc:AlternateContent>
-          <mc:Choice Requires="wps">
-            <w:drawing>
-              <wp:anchor distT="0" distB="0" distL="114300" distR="114300" simplePos="0" relativeHeight="251797504" behindDoc="0" locked="0" layoutInCell="1" allowOverlap="1" wp14:anchorId="79B73C3E" wp14:editId="058F0426">
-                <wp:simplePos x="0" y="0"/>
-                <wp:positionH relativeFrom="margin">
-                  <wp:align>right</wp:align>
-                </wp:positionH>
-                <wp:positionV relativeFrom="paragraph">
-                  <wp:posOffset>7543800</wp:posOffset>
-                </wp:positionV>
-                <wp:extent cx="266700" cy="476250"/>
-                <wp:effectExtent l="38100" t="38100" r="57150" b="57150"/>
-                <wp:wrapNone/>
-                <wp:docPr id="113" name="Straight Connector 113"/>
-                <wp:cNvGraphicFramePr/>
-                <a:graphic xmlns:a="http://schemas.openxmlformats.org/drawingml/2006/main">
-                  <a:graphicData uri="http://schemas.microsoft.com/office/word/2010/wordprocessingShape">
-                    <wps:wsp>
-                      <wps:cNvCnPr/>
-                      <wps:spPr>
-                        <a:xfrm>
-                          <a:off x="0" y="0"/>
-                          <a:ext cx="266700" cy="476250"/>
-                        </a:xfrm>
-                        <a:prstGeom prst="line">
-                          <a:avLst/>
-                        </a:prstGeom>
-                        <a:ln w="19050">
-                          <a:solidFill>
-                            <a:srgbClr val="FFC000"/>
-                          </a:solidFill>
-                          <a:headEnd type="oval"/>
-                          <a:tailEnd type="oval"/>
-                        </a:ln>
-                      </wps:spPr>
-                      <wps:style>
-                        <a:lnRef idx="1">
-                          <a:schemeClr val="accent1"/>
-                        </a:lnRef>
-                        <a:fillRef idx="0">
-                          <a:schemeClr val="accent1"/>
-                        </a:fillRef>
-                        <a:effectRef idx="0">
-                          <a:schemeClr val="accent1"/>
-                        </a:effectRef>
-                        <a:fontRef idx="minor">
-                          <a:schemeClr val="tx1"/>
-                        </a:fontRef>
-                      </wps:style>
-                      <wps:bodyPr/>
-                    </wps:wsp>
-                  </a:graphicData>
-                </a:graphic>
-                <wp14:sizeRelH relativeFrom="margin">
-                  <wp14:pctWidth>0</wp14:pctWidth>
-                </wp14:sizeRelH>
-                <wp14:sizeRelV relativeFrom="margin">
-                  <wp14:pctHeight>0</wp14:pctHeight>
-                </wp14:sizeRelV>
-              </wp:anchor>
-            </w:drawing>
-          </mc:Choice>
-          <mc:Fallback>
-            <w:pict>
-              <v:line w14:anchorId="7F7E4D9A" id="Straight Connector 113" o:spid="_x0000_s1026" style="position:absolute;z-index:251797504;visibility:visible;mso-wrap-style:square;mso-width-percent:0;mso-height-percent:0;mso-wrap-distance-left:9pt;mso-wrap-distance-top:0;mso-wrap-distance-right:9pt;mso-wrap-distance-bottom:0;mso-position-horizontal:right;mso-position-horizontal-relative:margin;mso-position-vertical:absolute;mso-position-vertical-relative:text;mso-width-percent:0;mso-height-percent:0;mso-width-relative:margin;mso-height-relative:margin" from="-30.2pt,594pt" to="-9.2pt,631.5pt" o:gfxdata="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" strokecolor="#ffc000" strokeweight="1.5pt">
-                <v:stroke startarrow="oval" endarrow="oval" joinstyle="miter"/>
-                <w10:wrap anchorx="margin"/>
-              </v:line>
-            </w:pict>
-          </mc:Fallback>
-        </mc:AlternateContent>
-      </w:r>
-      <w:r>
-        <w:rPr>
-          <w:noProof/>
-        </w:rPr>
-        <mc:AlternateContent>
-          <mc:Choice Requires="wps">
-            <w:drawing>
-              <wp:anchor distT="0" distB="0" distL="114300" distR="114300" simplePos="0" relativeHeight="251795456" behindDoc="0" locked="0" layoutInCell="1" allowOverlap="1" wp14:anchorId="0A1CDB4F" wp14:editId="10162312">
-                <wp:simplePos x="0" y="0"/>
-                <wp:positionH relativeFrom="margin">
-                  <wp:align>left</wp:align>
-                </wp:positionH>
-                <wp:positionV relativeFrom="paragraph">
-                  <wp:posOffset>7562850</wp:posOffset>
-                </wp:positionV>
-                <wp:extent cx="390525" cy="485775"/>
-                <wp:effectExtent l="38100" t="38100" r="47625" b="47625"/>
-                <wp:wrapNone/>
-                <wp:docPr id="112" name="Straight Connector 112"/>
-                <wp:cNvGraphicFramePr/>
-                <a:graphic xmlns:a="http://schemas.openxmlformats.org/drawingml/2006/main">
-                  <a:graphicData uri="http://schemas.microsoft.com/office/word/2010/wordprocessingShape">
-                    <wps:wsp>
-                      <wps:cNvCnPr/>
-                      <wps:spPr>
-                        <a:xfrm flipH="1">
-                          <a:off x="0" y="0"/>
-                          <a:ext cx="390525" cy="485775"/>
-                        </a:xfrm>
-                        <a:prstGeom prst="line">
-                          <a:avLst/>
-                        </a:prstGeom>
-                        <a:ln w="19050">
-                          <a:solidFill>
-                            <a:srgbClr val="FFC000"/>
-                          </a:solidFill>
-                          <a:headEnd type="oval"/>
-                          <a:tailEnd type="oval"/>
-                        </a:ln>
-                      </wps:spPr>
-                      <wps:style>
-                        <a:lnRef idx="1">
-                          <a:schemeClr val="accent1"/>
-                        </a:lnRef>
-                        <a:fillRef idx="0">
-                          <a:schemeClr val="accent1"/>
-                        </a:fillRef>
-                        <a:effectRef idx="0">
-                          <a:schemeClr val="accent1"/>
-                        </a:effectRef>
-                        <a:fontRef idx="minor">
-                          <a:schemeClr val="tx1"/>
-                        </a:fontRef>
-                      </wps:style>
-                      <wps:bodyPr/>
-                    </wps:wsp>
-                  </a:graphicData>
-                </a:graphic>
-                <wp14:sizeRelH relativeFrom="margin">
-                  <wp14:pctWidth>0</wp14:pctWidth>
-                </wp14:sizeRelH>
-                <wp14:sizeRelV relativeFrom="margin">
-                  <wp14:pctHeight>0</wp14:pctHeight>
-                </wp14:sizeRelV>
-              </wp:anchor>
-            </w:drawing>
-          </mc:Choice>
-          <mc:Fallback>
-            <w:pict>
-              <v:line w14:anchorId="6000AD3E" id="Straight Connector 112" o:spid="_x0000_s1026" style="position:absolute;flip:x;z-index:251795456;visibility:visible;mso-wrap-style:square;mso-width-percent:0;mso-height-percent:0;mso-wrap-distance-left:9pt;mso-wrap-distance-top:0;mso-wrap-distance-right:9pt;mso-wrap-distance-bottom:0;mso-position-horizontal:left;mso-position-horizontal-relative:margin;mso-position-vertical:absolute;mso-position-vertical-relative:text;mso-width-percent:0;mso-height-percent:0;mso-width-relative:margin;mso-height-relative:margin" from="0,595.5pt" to="30.75pt,633.75pt" o:gfxdata="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" strokecolor="#ffc000" strokeweight="1.5pt">
-                <v:stroke startarrow="oval" endarrow="oval" joinstyle="miter"/>
-                <w10:wrap anchorx="margin"/>
-              </v:line>
-            </w:pict>
-          </mc:Fallback>
-        </mc:AlternateContent>
-      </w:r>
-      <w:r>
-        <w:rPr>
-          <w:noProof/>
-        </w:rPr>
-        <mc:AlternateContent>
-          <mc:Choice Requires="wps">
-            <w:drawing>
-              <wp:anchor distT="0" distB="0" distL="114300" distR="114300" simplePos="0" relativeHeight="251793408" behindDoc="0" locked="0" layoutInCell="1" allowOverlap="1" wp14:anchorId="0A1CDB4F" wp14:editId="10162312">
-                <wp:simplePos x="0" y="0"/>
-                <wp:positionH relativeFrom="column">
-                  <wp:posOffset>4171950</wp:posOffset>
-                </wp:positionH>
-                <wp:positionV relativeFrom="paragraph">
-                  <wp:posOffset>3095625</wp:posOffset>
-                </wp:positionV>
-                <wp:extent cx="952500" cy="4438650"/>
-                <wp:effectExtent l="38100" t="38100" r="57150" b="57150"/>
-                <wp:wrapNone/>
-                <wp:docPr id="111" name="Straight Connector 111"/>
-                <wp:cNvGraphicFramePr/>
-                <a:graphic xmlns:a="http://schemas.openxmlformats.org/drawingml/2006/main">
-                  <a:graphicData uri="http://schemas.microsoft.com/office/word/2010/wordprocessingShape">
-                    <wps:wsp>
-                      <wps:cNvCnPr/>
-                      <wps:spPr>
-                        <a:xfrm>
-                          <a:off x="0" y="0"/>
-                          <a:ext cx="952500" cy="4438650"/>
-                        </a:xfrm>
-                        <a:prstGeom prst="line">
-                          <a:avLst/>
-                        </a:prstGeom>
-                        <a:ln w="19050">
-                          <a:solidFill>
-                            <a:srgbClr val="FFC000"/>
-                          </a:solidFill>
-                          <a:headEnd type="oval"/>
-                          <a:tailEnd type="oval"/>
-                        </a:ln>
-                      </wps:spPr>
-                      <wps:style>
-                        <a:lnRef idx="1">
-                          <a:schemeClr val="accent1"/>
-                        </a:lnRef>
-                        <a:fillRef idx="0">
-                          <a:schemeClr val="accent1"/>
-                        </a:fillRef>
-                        <a:effectRef idx="0">
-                          <a:schemeClr val="accent1"/>
-                        </a:effectRef>
-                        <a:fontRef idx="minor">
-                          <a:schemeClr val="tx1"/>
-                        </a:fontRef>
-                      </wps:style>
-                      <wps:bodyPr/>
-                    </wps:wsp>
-                  </a:graphicData>
-                </a:graphic>
-                <wp14:sizeRelH relativeFrom="margin">
-                  <wp14:pctWidth>0</wp14:pctWidth>
-                </wp14:sizeRelH>
-                <wp14:sizeRelV relativeFrom="margin">
-                  <wp14:pctHeight>0</wp14:pctHeight>
-                </wp14:sizeRelV>
-              </wp:anchor>
-            </w:drawing>
-          </mc:Choice>
-          <mc:Fallback>
-            <w:pict>
-              <v:line w14:anchorId="79BF8507" id="Straight Connector 111" o:spid="_x0000_s1026" style="position:absolute;z-index:251793408;visibility:visible;mso-wrap-style:square;mso-width-percent:0;mso-height-percent:0;mso-wrap-distance-left:9pt;mso-wrap-distance-top:0;mso-wrap-distance-right:9pt;mso-wrap-distance-bottom:0;mso-position-horizontal:absolute;mso-position-horizontal-relative:text;mso-position-vertical:absolute;mso-position-vertical-relative:text;mso-width-percent:0;mso-height-percent:0;mso-width-relative:margin;mso-height-relative:margin" from="328.5pt,243.75pt" to="403.5pt,593.25pt" o:gfxdata="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" strokecolor="#ffc000" strokeweight="1.5pt">
-                <v:stroke startarrow="oval" endarrow="oval" joinstyle="miter"/>
-              </v:line>
-            </w:pict>
-          </mc:Fallback>
-        </mc:AlternateContent>
-      </w:r>
-      <w:r>
-        <w:rPr>
-          <w:noProof/>
-        </w:rPr>
-        <mc:AlternateContent>
-          <mc:Choice Requires="wps">
-            <w:drawing>
-              <wp:anchor distT="0" distB="0" distL="114300" distR="114300" simplePos="0" relativeHeight="251791360" behindDoc="0" locked="0" layoutInCell="1" allowOverlap="1" wp14:anchorId="28A151F2" wp14:editId="4FD1826F">
-                <wp:simplePos x="0" y="0"/>
-                <wp:positionH relativeFrom="column">
-                  <wp:posOffset>952500</wp:posOffset>
-                </wp:positionH>
-                <wp:positionV relativeFrom="paragraph">
-                  <wp:posOffset>3162300</wp:posOffset>
-                </wp:positionV>
-                <wp:extent cx="3200400" cy="4419600"/>
-                <wp:effectExtent l="38100" t="38100" r="57150" b="57150"/>
-                <wp:wrapNone/>
-                <wp:docPr id="110" name="Straight Connector 110"/>
-                <wp:cNvGraphicFramePr/>
-                <a:graphic xmlns:a="http://schemas.openxmlformats.org/drawingml/2006/main">
-                  <a:graphicData uri="http://schemas.microsoft.com/office/word/2010/wordprocessingShape">
-                    <wps:wsp>
-                      <wps:cNvCnPr/>
-                      <wps:spPr>
-                        <a:xfrm flipH="1">
-                          <a:off x="0" y="0"/>
-                          <a:ext cx="3200400" cy="4419600"/>
-                        </a:xfrm>
-                        <a:prstGeom prst="line">
-                          <a:avLst/>
-                        </a:prstGeom>
-                        <a:ln w="19050">
-                          <a:solidFill>
-                            <a:srgbClr val="FFC000"/>
-                          </a:solidFill>
-                          <a:headEnd type="oval"/>
-                          <a:tailEnd type="oval"/>
-                        </a:ln>
-                      </wps:spPr>
-                      <wps:style>
-                        <a:lnRef idx="1">
-                          <a:schemeClr val="accent1"/>
-                        </a:lnRef>
-                        <a:fillRef idx="0">
-                          <a:schemeClr val="accent1"/>
-                        </a:fillRef>
-                        <a:effectRef idx="0">
-                          <a:schemeClr val="accent1"/>
-                        </a:effectRef>
-                        <a:fontRef idx="minor">
-                          <a:schemeClr val="tx1"/>
-                        </a:fontRef>
-                      </wps:style>
-                      <wps:bodyPr/>
-                    </wps:wsp>
-                  </a:graphicData>
-                </a:graphic>
-                <wp14:sizeRelH relativeFrom="margin">
-                  <wp14:pctWidth>0</wp14:pctWidth>
-                </wp14:sizeRelH>
-                <wp14:sizeRelV relativeFrom="margin">
-                  <wp14:pctHeight>0</wp14:pctHeight>
-                </wp14:sizeRelV>
-              </wp:anchor>
-            </w:drawing>
-          </mc:Choice>
-          <mc:Fallback>
-            <w:pict>
-              <v:line w14:anchorId="0404B8E2" id="Straight Connector 110" o:spid="_x0000_s1026" style="position:absolute;flip:x;z-index:251791360;visibility:visible;mso-wrap-style:square;mso-width-percent:0;mso-height-percent:0;mso-wrap-distance-left:9pt;mso-wrap-distance-top:0;mso-wrap-distance-right:9pt;mso-wrap-distance-bottom:0;mso-position-horizontal:absolute;mso-position-horizontal-relative:text;mso-position-vertical:absolute;mso-position-vertical-relative:text;mso-width-percent:0;mso-height-percent:0;mso-width-relative:margin;mso-height-relative:margin" from="75pt,249pt" to="327pt,597pt" o:gfxdata="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" strokecolor="#ffc000" strokeweight="1.5pt">
-                <v:stroke startarrow="oval" endarrow="oval" joinstyle="miter"/>
-              </v:line>
-            </w:pict>
-          </mc:Fallback>
-        </mc:AlternateContent>
-      </w:r>
-      <w:r>
-        <w:rPr>
-          <w:noProof/>
-        </w:rPr>
-        <mc:AlternateContent>
-          <mc:Choice Requires="wps">
-            <w:drawing>
-              <wp:anchor distT="0" distB="0" distL="114300" distR="114300" simplePos="0" relativeHeight="251789312" behindDoc="0" locked="0" layoutInCell="1" allowOverlap="1" wp14:anchorId="1AA708CC" wp14:editId="15092891">
-                <wp:simplePos x="0" y="0"/>
-                <wp:positionH relativeFrom="margin">
-                  <wp:posOffset>47625</wp:posOffset>
-                </wp:positionH>
-                <wp:positionV relativeFrom="paragraph">
-                  <wp:posOffset>8096250</wp:posOffset>
-                </wp:positionV>
-                <wp:extent cx="352425" cy="9525"/>
-                <wp:effectExtent l="38100" t="38100" r="47625" b="47625"/>
-                <wp:wrapNone/>
-                <wp:docPr id="109" name="Straight Connector 109"/>
-                <wp:cNvGraphicFramePr/>
-                <a:graphic xmlns:a="http://schemas.openxmlformats.org/drawingml/2006/main">
-                  <a:graphicData uri="http://schemas.microsoft.com/office/word/2010/wordprocessingShape">
-                    <wps:wsp>
-                      <wps:cNvCnPr/>
-                      <wps:spPr>
-                        <a:xfrm flipV="1">
-                          <a:off x="0" y="0"/>
-                          <a:ext cx="352425" cy="9525"/>
-                        </a:xfrm>
-                        <a:prstGeom prst="line">
-                          <a:avLst/>
-                        </a:prstGeom>
-                        <a:ln w="19050">
-                          <a:solidFill>
-                            <a:srgbClr val="FF0000"/>
-                          </a:solidFill>
-                          <a:headEnd type="oval"/>
-                          <a:tailEnd type="oval"/>
-                        </a:ln>
-                      </wps:spPr>
-                      <wps:style>
-                        <a:lnRef idx="1">
-                          <a:schemeClr val="accent1"/>
-                        </a:lnRef>
-                        <a:fillRef idx="0">
-                          <a:schemeClr val="accent1"/>
-                        </a:fillRef>
-                        <a:effectRef idx="0">
-                          <a:schemeClr val="accent1"/>
-                        </a:effectRef>
-                        <a:fontRef idx="minor">
-                          <a:schemeClr val="tx1"/>
-                        </a:fontRef>
-                      </wps:style>
-                      <wps:bodyPr/>
-                    </wps:wsp>
-                  </a:graphicData>
-                </a:graphic>
-                <wp14:sizeRelH relativeFrom="margin">
-                  <wp14:pctWidth>0</wp14:pctWidth>
-                </wp14:sizeRelH>
-                <wp14:sizeRelV relativeFrom="margin">
-                  <wp14:pctHeight>0</wp14:pctHeight>
-                </wp14:sizeRelV>
-              </wp:anchor>
-            </w:drawing>
-          </mc:Choice>
-          <mc:Fallback>
-            <w:pict>
-              <v:line w14:anchorId="418C39AF" id="Straight Connector 109" o:spid="_x0000_s1026" style="position:absolute;flip:y;z-index:251789312;visibility:visible;mso-wrap-style:square;mso-width-percent:0;mso-height-percent:0;mso-wrap-distance-left:9pt;mso-wrap-distance-top:0;mso-wrap-distance-right:9pt;mso-wrap-distance-bottom:0;mso-position-horizontal:absolute;mso-position-horizontal-relative:margin;mso-position-vertical:absolute;mso-position-vertical-relative:text;mso-width-percent:0;mso-height-percent:0;mso-width-relative:margin;mso-height-relative:margin" from="3.75pt,637.5pt" to="31.5pt,638.25pt" o:gfxdata="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" strokecolor="red" strokeweight="1.5pt">
-                <v:stroke startarrow="oval" endarrow="oval" joinstyle="miter"/>
-                <w10:wrap anchorx="margin"/>
-              </v:line>
-            </w:pict>
-          </mc:Fallback>
-        </mc:AlternateContent>
-      </w:r>
-      <w:r>
-        <w:rPr>
-          <w:noProof/>
-        </w:rPr>
-        <mc:AlternateContent>
-          <mc:Choice Requires="wps">
-            <w:drawing>
-              <wp:anchor distT="0" distB="0" distL="114300" distR="114300" simplePos="0" relativeHeight="251787264" behindDoc="0" locked="0" layoutInCell="1" allowOverlap="1" wp14:anchorId="3F55F8EA" wp14:editId="603AFA4E">
-                <wp:simplePos x="0" y="0"/>
-                <wp:positionH relativeFrom="margin">
-                  <wp:posOffset>5676900</wp:posOffset>
-                </wp:positionH>
-                <wp:positionV relativeFrom="paragraph">
-                  <wp:posOffset>8115300</wp:posOffset>
-                </wp:positionV>
-                <wp:extent cx="219075" cy="9525"/>
-                <wp:effectExtent l="38100" t="38100" r="47625" b="47625"/>
-                <wp:wrapNone/>
-                <wp:docPr id="108" name="Straight Connector 108"/>
-                <wp:cNvGraphicFramePr/>
-                <a:graphic xmlns:a="http://schemas.openxmlformats.org/drawingml/2006/main">
-                  <a:graphicData uri="http://schemas.microsoft.com/office/word/2010/wordprocessingShape">
-                    <wps:wsp>
-                      <wps:cNvCnPr/>
-                      <wps:spPr>
-                        <a:xfrm flipV="1">
-                          <a:off x="0" y="0"/>
-                          <a:ext cx="219075" cy="9525"/>
-                        </a:xfrm>
-                        <a:prstGeom prst="line">
-                          <a:avLst/>
-                        </a:prstGeom>
-                        <a:ln w="19050">
-                          <a:solidFill>
-                            <a:srgbClr val="FF0000"/>
-                          </a:solidFill>
-                          <a:headEnd type="oval"/>
-                          <a:tailEnd type="oval"/>
-                        </a:ln>
-                      </wps:spPr>
-                      <wps:style>
-                        <a:lnRef idx="1">
-                          <a:schemeClr val="accent1"/>
-                        </a:lnRef>
-                        <a:fillRef idx="0">
-                          <a:schemeClr val="accent1"/>
-                        </a:fillRef>
-                        <a:effectRef idx="0">
-                          <a:schemeClr val="accent1"/>
-                        </a:effectRef>
-                        <a:fontRef idx="minor">
-                          <a:schemeClr val="tx1"/>
-                        </a:fontRef>
-                      </wps:style>
-                      <wps:bodyPr/>
-                    </wps:wsp>
-                  </a:graphicData>
-                </a:graphic>
-                <wp14:sizeRelH relativeFrom="margin">
-                  <wp14:pctWidth>0</wp14:pctWidth>
-                </wp14:sizeRelH>
-                <wp14:sizeRelV relativeFrom="margin">
-                  <wp14:pctHeight>0</wp14:pctHeight>
-                </wp14:sizeRelV>
-              </wp:anchor>
-            </w:drawing>
-          </mc:Choice>
-          <mc:Fallback>
-            <w:pict>
-              <v:line w14:anchorId="6B9C0C56" id="Straight Connector 108" o:spid="_x0000_s1026" style="position:absolute;flip:y;z-index:251787264;visibility:visible;mso-wrap-style:square;mso-width-percent:0;mso-height-percent:0;mso-wrap-distance-left:9pt;mso-wrap-distance-top:0;mso-wrap-distance-right:9pt;mso-wrap-distance-bottom:0;mso-position-horizontal:absolute;mso-position-horizontal-relative:margin;mso-position-vertical:absolute;mso-position-vertical-relative:text;mso-width-percent:0;mso-height-percent:0;mso-width-relative:margin;mso-height-relative:margin" from="447pt,639pt" to="464.25pt,639.75pt" o:gfxdata="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" strokecolor="red" strokeweight="1.5pt">
-                <v:stroke startarrow="oval" endarrow="oval" joinstyle="miter"/>
-                <w10:wrap anchorx="margin"/>
-              </v:line>
-            </w:pict>
-          </mc:Fallback>
-        </mc:AlternateContent>
-      </w:r>
-      <w:r>
-        <w:rPr>
-          <w:noProof/>
-          <w:color w:val="990000"/>
-        </w:rPr>
-        <mc:AlternateContent>
-          <mc:Choice Requires="wpg">
-            <w:drawing>
-              <wp:anchor distT="0" distB="0" distL="114300" distR="114300" simplePos="0" relativeHeight="251783168" behindDoc="0" locked="0" layoutInCell="1" allowOverlap="1" wp14:anchorId="1F083622" wp14:editId="19118A80">
-                <wp:simplePos x="0" y="0"/>
-                <wp:positionH relativeFrom="margin">
-                  <wp:posOffset>5810250</wp:posOffset>
-                </wp:positionH>
-                <wp:positionV relativeFrom="paragraph">
-                  <wp:posOffset>8201025</wp:posOffset>
-                </wp:positionV>
-                <wp:extent cx="247650" cy="133351"/>
-                <wp:effectExtent l="0" t="0" r="19050" b="19050"/>
-                <wp:wrapNone/>
-                <wp:docPr id="98" name="Group 98"/>
-                <wp:cNvGraphicFramePr/>
-                <a:graphic xmlns:a="http://schemas.openxmlformats.org/drawingml/2006/main">
-                  <a:graphicData uri="http://schemas.microsoft.com/office/word/2010/wordprocessingGroup">
-                    <wpg:wgp>
-                      <wpg:cNvGrpSpPr/>
-                      <wpg:grpSpPr>
-                        <a:xfrm rot="5400000">
-                          <a:off x="0" y="0"/>
-                          <a:ext cx="247650" cy="133351"/>
-                          <a:chOff x="0" y="0"/>
-                          <a:chExt cx="438150" cy="133350"/>
-                        </a:xfrm>
-                      </wpg:grpSpPr>
-                      <wps:wsp>
-                        <wps:cNvPr id="99" name="Rounded Rectangle 99"/>
-                        <wps:cNvSpPr/>
-                        <wps:spPr>
-                          <a:xfrm>
-                            <a:off x="0" y="0"/>
-                            <a:ext cx="428625" cy="133350"/>
-                          </a:xfrm>
-                          <a:prstGeom prst="roundRect">
-                            <a:avLst/>
-                          </a:prstGeom>
-                          <a:solidFill>
-                            <a:schemeClr val="tx1"/>
-                          </a:solidFill>
-                          <a:ln>
-                            <a:solidFill>
-                              <a:schemeClr val="tx1"/>
-                            </a:solidFill>
-                          </a:ln>
-                        </wps:spPr>
-                        <wps:style>
-                          <a:lnRef idx="2">
-                            <a:schemeClr val="accent1">
-                              <a:shade val="50000"/>
-                            </a:schemeClr>
-                          </a:lnRef>
-                          <a:fillRef idx="1">
-                            <a:schemeClr val="accent1"/>
-                          </a:fillRef>
-                          <a:effectRef idx="0">
-                            <a:schemeClr val="accent1"/>
-                          </a:effectRef>
-                          <a:fontRef idx="minor">
-                            <a:schemeClr val="lt1"/>
-                          </a:fontRef>
-                        </wps:style>
-                        <wps:bodyPr rot="0" spcFirstLastPara="0" vertOverflow="overflow" horzOverflow="overflow" vert="horz" wrap="square" lIns="91440" tIns="45720" rIns="91440" bIns="45720" numCol="1" spcCol="0" rtlCol="0" fromWordArt="0" anchor="ctr" anchorCtr="0" forceAA="0" compatLnSpc="1">
-                          <a:prstTxWarp prst="textNoShape">
-                            <a:avLst/>
-                          </a:prstTxWarp>
-                          <a:noAutofit/>
-                        </wps:bodyPr>
-                      </wps:wsp>
-                      <wps:wsp>
-                        <wps:cNvPr id="100" name="Oval 100"/>
-                        <wps:cNvSpPr/>
-                        <wps:spPr>
-                          <a:xfrm>
-                            <a:off x="19050" y="0"/>
-                            <a:ext cx="123825" cy="114300"/>
-                          </a:xfrm>
-                          <a:prstGeom prst="ellipse">
-                            <a:avLst/>
-                          </a:prstGeom>
-                          <a:solidFill>
-                            <a:schemeClr val="bg1">
-                              <a:lumMod val="75000"/>
-                            </a:schemeClr>
-                          </a:solidFill>
-                          <a:ln>
-                            <a:solidFill>
-                              <a:schemeClr val="tx1"/>
-                            </a:solidFill>
-                          </a:ln>
-                        </wps:spPr>
-                        <wps:style>
-                          <a:lnRef idx="2">
-                            <a:schemeClr val="accent1">
-                              <a:shade val="50000"/>
-                            </a:schemeClr>
-                          </a:lnRef>
-                          <a:fillRef idx="1">
-                            <a:schemeClr val="accent1"/>
-                          </a:fillRef>
-                          <a:effectRef idx="0">
-                            <a:schemeClr val="accent1"/>
-                          </a:effectRef>
-                          <a:fontRef idx="minor">
-                            <a:schemeClr val="lt1"/>
-                          </a:fontRef>
-                        </wps:style>
-                        <wps:bodyPr rot="0" spcFirstLastPara="0" vertOverflow="overflow" horzOverflow="overflow" vert="horz" wrap="square" lIns="91440" tIns="45720" rIns="91440" bIns="45720" numCol="1" spcCol="0" rtlCol="0" fromWordArt="0" anchor="ctr" anchorCtr="0" forceAA="0" compatLnSpc="1">
-                          <a:prstTxWarp prst="textNoShape">
-                            <a:avLst/>
-                          </a:prstTxWarp>
-                          <a:noAutofit/>
-                        </wps:bodyPr>
-                      </wps:wsp>
-                      <wps:wsp>
-                        <wps:cNvPr id="101" name="Oval 101"/>
-                        <wps:cNvSpPr/>
-                        <wps:spPr>
-                          <a:xfrm>
-                            <a:off x="161925" y="0"/>
-                            <a:ext cx="123825" cy="114300"/>
-                          </a:xfrm>
-                          <a:prstGeom prst="ellipse">
-                            <a:avLst/>
-                          </a:prstGeom>
-                          <a:solidFill>
-                            <a:schemeClr val="bg1">
-                              <a:lumMod val="75000"/>
-                            </a:schemeClr>
-                          </a:solidFill>
-                          <a:ln>
-                            <a:solidFill>
-                              <a:schemeClr val="tx1"/>
-                            </a:solidFill>
-                          </a:ln>
-                        </wps:spPr>
-                        <wps:style>
-                          <a:lnRef idx="2">
-                            <a:schemeClr val="accent1">
-                              <a:shade val="50000"/>
-                            </a:schemeClr>
-                          </a:lnRef>
-                          <a:fillRef idx="1">
-                            <a:schemeClr val="accent1"/>
-                          </a:fillRef>
-                          <a:effectRef idx="0">
-                            <a:schemeClr val="accent1"/>
-                          </a:effectRef>
-                          <a:fontRef idx="minor">
-                            <a:schemeClr val="lt1"/>
-                          </a:fontRef>
-                        </wps:style>
-                        <wps:bodyPr rot="0" spcFirstLastPara="0" vertOverflow="overflow" horzOverflow="overflow" vert="horz" wrap="square" lIns="91440" tIns="45720" rIns="91440" bIns="45720" numCol="1" spcCol="0" rtlCol="0" fromWordArt="0" anchor="ctr" anchorCtr="0" forceAA="0" compatLnSpc="1">
-                          <a:prstTxWarp prst="textNoShape">
-                            <a:avLst/>
-                          </a:prstTxWarp>
-                          <a:noAutofit/>
-                        </wps:bodyPr>
-                      </wps:wsp>
-                      <wps:wsp>
-                        <wps:cNvPr id="102" name="Oval 102"/>
-                        <wps:cNvSpPr/>
-                        <wps:spPr>
-                          <a:xfrm>
-                            <a:off x="314325" y="9525"/>
-                            <a:ext cx="123825" cy="114300"/>
-                          </a:xfrm>
-                          <a:prstGeom prst="ellipse">
-                            <a:avLst/>
-                          </a:prstGeom>
-                          <a:solidFill>
-                            <a:schemeClr val="bg1">
-                              <a:lumMod val="75000"/>
-                            </a:schemeClr>
-                          </a:solidFill>
-                          <a:ln>
-                            <a:solidFill>
-                              <a:schemeClr val="tx1"/>
-                            </a:solidFill>
-                          </a:ln>
-                        </wps:spPr>
-                        <wps:style>
-                          <a:lnRef idx="2">
-                            <a:schemeClr val="accent1">
-                              <a:shade val="50000"/>
-                            </a:schemeClr>
-                          </a:lnRef>
-                          <a:fillRef idx="1">
-                            <a:schemeClr val="accent1"/>
-                          </a:fillRef>
-                          <a:effectRef idx="0">
-                            <a:schemeClr val="accent1"/>
-                          </a:effectRef>
-                          <a:fontRef idx="minor">
-                            <a:schemeClr val="lt1"/>
-                          </a:fontRef>
-                        </wps:style>
-                        <wps:bodyPr rot="0" spcFirstLastPara="0" vertOverflow="overflow" horzOverflow="overflow" vert="horz" wrap="square" lIns="91440" tIns="45720" rIns="91440" bIns="45720" numCol="1" spcCol="0" rtlCol="0" fromWordArt="0" anchor="ctr" anchorCtr="0" forceAA="0" compatLnSpc="1">
-                          <a:prstTxWarp prst="textNoShape">
-                            <a:avLst/>
-                          </a:prstTxWarp>
-                          <a:noAutofit/>
-                        </wps:bodyPr>
-                      </wps:wsp>
-                    </wpg:wgp>
-                  </a:graphicData>
-                </a:graphic>
-                <wp14:sizeRelH relativeFrom="margin">
-                  <wp14:pctWidth>0</wp14:pctWidth>
-                </wp14:sizeRelH>
-                <wp14:sizeRelV relativeFrom="margin">
-                  <wp14:pctHeight>0</wp14:pctHeight>
-                </wp14:sizeRelV>
-              </wp:anchor>
-            </w:drawing>
-          </mc:Choice>
-          <mc:Fallback>
-            <w:pict>
-              <v:group w14:anchorId="497616A5" id="Group 98" o:spid="_x0000_s1026" style="position:absolute;margin-left:457.5pt;margin-top:645.75pt;width:19.5pt;height:10.5pt;rotation:90;z-index:251783168;mso-position-horizontal-relative:margin;mso-width-relative:margin;mso-height-relative:margin" coordsize="438150,133350" o:gfxdata="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">
-                <v:roundrect id="Rounded Rectangle 99" o:spid="_x0000_s1027" style="position:absolute;width:428625;height:133350;visibility:visible;mso-wrap-style:square;v-text-anchor:middle" arcsize="10923f" o:gfxdata="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" fillcolor="black [3213]" strokecolor="black [3213]" strokeweight="1pt">
-                  <v:stroke joinstyle="miter"/>
-                </v:roundrect>
-                <v:oval id="Oval 100" o:spid="_x0000_s1028" style="position:absolute;left:19050;width:123825;height:114300;visibility:visible;mso-wrap-style:square;v-text-anchor:middle" o:gfxdata="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" fillcolor="#bfbfbf [2412]" strokecolor="black [3213]" strokeweight="1pt">
-                  <v:stroke joinstyle="miter"/>
-                </v:oval>
-                <v:oval id="Oval 101" o:spid="_x0000_s1029" style="position:absolute;left:161925;width:123825;height:114300;visibility:visible;mso-wrap-style:square;v-text-anchor:middle" o:gfxdata="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" fillcolor="#bfbfbf [2412]" strokecolor="black [3213]" strokeweight="1pt">
-                  <v:stroke joinstyle="miter"/>
-                </v:oval>
-                <v:oval id="Oval 102" o:spid="_x0000_s1030" style="position:absolute;left:314325;top:9525;width:123825;height:114300;visibility:visible;mso-wrap-style:square;v-text-anchor:middle" o:gfxdata="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" fillcolor="#bfbfbf [2412]" strokecolor="black [3213]" strokeweight="1pt">
-                  <v:stroke joinstyle="miter"/>
-                </v:oval>
-                <w10:wrap anchorx="margin"/>
-              </v:group>
-            </w:pict>
-          </mc:Fallback>
-        </mc:AlternateContent>
-      </w:r>
-      <w:r>
-        <w:rPr>
-          <w:noProof/>
-        </w:rPr>
-        <mc:AlternateContent>
-          <mc:Choice Requires="wps">
-            <w:drawing>
-              <wp:anchor distT="0" distB="0" distL="114300" distR="114300" simplePos="0" relativeHeight="251723776" behindDoc="0" locked="0" layoutInCell="1" allowOverlap="1" wp14:anchorId="458C4572" wp14:editId="3150EF78">
-                <wp:simplePos x="0" y="0"/>
-                <wp:positionH relativeFrom="column">
-                  <wp:posOffset>5876925</wp:posOffset>
-                </wp:positionH>
-                <wp:positionV relativeFrom="paragraph">
-                  <wp:posOffset>8419686</wp:posOffset>
-                </wp:positionV>
-                <wp:extent cx="1314450" cy="390525"/>
-                <wp:effectExtent l="0" t="38100" r="19050" b="161925"/>
-                <wp:wrapNone/>
-                <wp:docPr id="59" name="Elbow Connector 59"/>
-                <wp:cNvGraphicFramePr/>
-                <a:graphic xmlns:a="http://schemas.openxmlformats.org/drawingml/2006/main">
-                  <a:graphicData uri="http://schemas.microsoft.com/office/word/2010/wordprocessingShape">
-                    <wps:wsp>
-                      <wps:cNvCnPr/>
-                      <wps:spPr>
-                        <a:xfrm>
-                          <a:off x="0" y="0"/>
-                          <a:ext cx="1314450" cy="390525"/>
-                        </a:xfrm>
-                        <a:prstGeom prst="bentConnector3">
-                          <a:avLst/>
-                        </a:prstGeom>
-                        <a:ln w="76200">
-                          <a:solidFill>
-                            <a:schemeClr val="tx1"/>
-                          </a:solidFill>
-                          <a:tailEnd type="triangle"/>
-                        </a:ln>
-                      </wps:spPr>
-                      <wps:style>
-                        <a:lnRef idx="1">
-                          <a:schemeClr val="accent1"/>
-                        </a:lnRef>
-                        <a:fillRef idx="0">
-                          <a:schemeClr val="accent1"/>
-                        </a:fillRef>
-                        <a:effectRef idx="0">
-                          <a:schemeClr val="accent1"/>
-                        </a:effectRef>
-                        <a:fontRef idx="minor">
-                          <a:schemeClr val="tx1"/>
-                        </a:fontRef>
-                      </wps:style>
-                      <wps:bodyPr/>
-                    </wps:wsp>
-                  </a:graphicData>
-                </a:graphic>
-                <wp14:sizeRelH relativeFrom="margin">
-                  <wp14:pctWidth>0</wp14:pctWidth>
-                </wp14:sizeRelH>
-                <wp14:sizeRelV relativeFrom="margin">
-                  <wp14:pctHeight>0</wp14:pctHeight>
-                </wp14:sizeRelV>
-              </wp:anchor>
-            </w:drawing>
-          </mc:Choice>
-          <mc:Fallback>
-            <w:pict>
-              <v:shape w14:anchorId="0410B7A5" id="Elbow Connector 59" o:spid="_x0000_s1026" type="#_x0000_t34" style="position:absolute;margin-left:462.75pt;margin-top:662.95pt;width:103.5pt;height:30.75pt;z-index:251723776;visibility:visible;mso-wrap-style:square;mso-width-percent:0;mso-height-percent:0;mso-wrap-distance-left:9pt;mso-wrap-distance-top:0;mso-wrap-distance-right:9pt;mso-wrap-distance-bottom:0;mso-position-horizontal:absolute;mso-position-horizontal-relative:text;mso-position-vertical:absolute;mso-position-vertical-relative:text;mso-width-percent:0;mso-height-percent:0;mso-width-relative:margin;mso-height-relative:margin" o:gfxdata="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" strokecolor="black [3213]" strokeweight="6pt">
-                <v:stroke endarrow="block"/>
-              </v:shape>
-            </w:pict>
-          </mc:Fallback>
-        </mc:AlternateContent>
-      </w:r>
-      <w:r>
-        <w:rPr>
-          <w:noProof/>
-          <w:color w:val="990000"/>
-        </w:rPr>
-        <mc:AlternateContent>
-          <mc:Choice Requires="wpg">
-            <w:drawing>
-              <wp:anchor distT="0" distB="0" distL="114300" distR="114300" simplePos="0" relativeHeight="251785216" behindDoc="0" locked="0" layoutInCell="1" allowOverlap="1" wp14:anchorId="6C74917A" wp14:editId="4EFDE14B">
-                <wp:simplePos x="0" y="0"/>
-                <wp:positionH relativeFrom="margin">
-                  <wp:align>left</wp:align>
-                </wp:positionH>
-                <wp:positionV relativeFrom="paragraph">
-                  <wp:posOffset>8187550</wp:posOffset>
-                </wp:positionV>
-                <wp:extent cx="247650" cy="133351"/>
-                <wp:effectExtent l="0" t="0" r="19050" b="19050"/>
-                <wp:wrapNone/>
-                <wp:docPr id="103" name="Group 103"/>
-                <wp:cNvGraphicFramePr/>
-                <a:graphic xmlns:a="http://schemas.openxmlformats.org/drawingml/2006/main">
-                  <a:graphicData uri="http://schemas.microsoft.com/office/word/2010/wordprocessingGroup">
-                    <wpg:wgp>
-                      <wpg:cNvGrpSpPr/>
-                      <wpg:grpSpPr>
-                        <a:xfrm rot="5400000">
-                          <a:off x="0" y="0"/>
-                          <a:ext cx="247650" cy="133351"/>
-                          <a:chOff x="0" y="0"/>
-                          <a:chExt cx="438150" cy="133350"/>
-                        </a:xfrm>
-                      </wpg:grpSpPr>
-                      <wps:wsp>
-                        <wps:cNvPr id="104" name="Rounded Rectangle 104"/>
-                        <wps:cNvSpPr/>
-                        <wps:spPr>
-                          <a:xfrm>
-                            <a:off x="0" y="0"/>
-                            <a:ext cx="428625" cy="133350"/>
-                          </a:xfrm>
-                          <a:prstGeom prst="roundRect">
-                            <a:avLst/>
-                          </a:prstGeom>
-                          <a:solidFill>
-                            <a:schemeClr val="tx1"/>
-                          </a:solidFill>
-                          <a:ln>
-                            <a:solidFill>
-                              <a:schemeClr val="tx1"/>
-                            </a:solidFill>
-                          </a:ln>
-                        </wps:spPr>
-                        <wps:style>
-                          <a:lnRef idx="2">
-                            <a:schemeClr val="accent1">
-                              <a:shade val="50000"/>
-                            </a:schemeClr>
-                          </a:lnRef>
-                          <a:fillRef idx="1">
-                            <a:schemeClr val="accent1"/>
-                          </a:fillRef>
-                          <a:effectRef idx="0">
-                            <a:schemeClr val="accent1"/>
-                          </a:effectRef>
-                          <a:fontRef idx="minor">
-                            <a:schemeClr val="lt1"/>
-                          </a:fontRef>
-                        </wps:style>
-                        <wps:bodyPr rot="0" spcFirstLastPara="0" vertOverflow="overflow" horzOverflow="overflow" vert="horz" wrap="square" lIns="91440" tIns="45720" rIns="91440" bIns="45720" numCol="1" spcCol="0" rtlCol="0" fromWordArt="0" anchor="ctr" anchorCtr="0" forceAA="0" compatLnSpc="1">
-                          <a:prstTxWarp prst="textNoShape">
-                            <a:avLst/>
-                          </a:prstTxWarp>
-                          <a:noAutofit/>
-                        </wps:bodyPr>
-                      </wps:wsp>
-                      <wps:wsp>
-                        <wps:cNvPr id="105" name="Oval 105"/>
-                        <wps:cNvSpPr/>
-                        <wps:spPr>
-                          <a:xfrm>
-                            <a:off x="19050" y="0"/>
-                            <a:ext cx="123825" cy="114300"/>
-                          </a:xfrm>
-                          <a:prstGeom prst="ellipse">
-                            <a:avLst/>
-                          </a:prstGeom>
-                          <a:solidFill>
-                            <a:schemeClr val="bg1">
-                              <a:lumMod val="75000"/>
-                            </a:schemeClr>
-                          </a:solidFill>
-                          <a:ln>
-                            <a:solidFill>
-                              <a:schemeClr val="tx1"/>
-                            </a:solidFill>
-                          </a:ln>
-                        </wps:spPr>
-                        <wps:style>
-                          <a:lnRef idx="2">
-                            <a:schemeClr val="accent1">
-                              <a:shade val="50000"/>
-                            </a:schemeClr>
-                          </a:lnRef>
-                          <a:fillRef idx="1">
-                            <a:schemeClr val="accent1"/>
-                          </a:fillRef>
-                          <a:effectRef idx="0">
-                            <a:schemeClr val="accent1"/>
-                          </a:effectRef>
-                          <a:fontRef idx="minor">
-                            <a:schemeClr val="lt1"/>
-                          </a:fontRef>
-                        </wps:style>
-                        <wps:bodyPr rot="0" spcFirstLastPara="0" vertOverflow="overflow" horzOverflow="overflow" vert="horz" wrap="square" lIns="91440" tIns="45720" rIns="91440" bIns="45720" numCol="1" spcCol="0" rtlCol="0" fromWordArt="0" anchor="ctr" anchorCtr="0" forceAA="0" compatLnSpc="1">
-                          <a:prstTxWarp prst="textNoShape">
-                            <a:avLst/>
-                          </a:prstTxWarp>
-                          <a:noAutofit/>
-                        </wps:bodyPr>
-                      </wps:wsp>
-                      <wps:wsp>
-                        <wps:cNvPr id="106" name="Oval 106"/>
-                        <wps:cNvSpPr/>
-                        <wps:spPr>
-                          <a:xfrm>
-                            <a:off x="161925" y="0"/>
-                            <a:ext cx="123825" cy="114300"/>
-                          </a:xfrm>
-                          <a:prstGeom prst="ellipse">
-                            <a:avLst/>
-                          </a:prstGeom>
-                          <a:solidFill>
-                            <a:schemeClr val="bg1">
-                              <a:lumMod val="75000"/>
-                            </a:schemeClr>
-                          </a:solidFill>
-                          <a:ln>
-                            <a:solidFill>
-                              <a:schemeClr val="tx1"/>
-                            </a:solidFill>
-                          </a:ln>
-                        </wps:spPr>
-                        <wps:style>
-                          <a:lnRef idx="2">
-                            <a:schemeClr val="accent1">
-                              <a:shade val="50000"/>
-                            </a:schemeClr>
-                          </a:lnRef>
-                          <a:fillRef idx="1">
-                            <a:schemeClr val="accent1"/>
-                          </a:fillRef>
-                          <a:effectRef idx="0">
-                            <a:schemeClr val="accent1"/>
-                          </a:effectRef>
-                          <a:fontRef idx="minor">
-                            <a:schemeClr val="lt1"/>
-                          </a:fontRef>
-                        </wps:style>
-                        <wps:bodyPr rot="0" spcFirstLastPara="0" vertOverflow="overflow" horzOverflow="overflow" vert="horz" wrap="square" lIns="91440" tIns="45720" rIns="91440" bIns="45720" numCol="1" spcCol="0" rtlCol="0" fromWordArt="0" anchor="ctr" anchorCtr="0" forceAA="0" compatLnSpc="1">
-                          <a:prstTxWarp prst="textNoShape">
-                            <a:avLst/>
-                          </a:prstTxWarp>
-                          <a:noAutofit/>
-                        </wps:bodyPr>
-                      </wps:wsp>
-                      <wps:wsp>
-                        <wps:cNvPr id="107" name="Oval 107"/>
-                        <wps:cNvSpPr/>
-                        <wps:spPr>
-                          <a:xfrm>
-                            <a:off x="314325" y="9525"/>
-                            <a:ext cx="123825" cy="114300"/>
-                          </a:xfrm>
-                          <a:prstGeom prst="ellipse">
-                            <a:avLst/>
-                          </a:prstGeom>
-                          <a:solidFill>
-                            <a:schemeClr val="bg1">
-                              <a:lumMod val="75000"/>
-                            </a:schemeClr>
-                          </a:solidFill>
-                          <a:ln>
-                            <a:solidFill>
-                              <a:schemeClr val="tx1"/>
-                            </a:solidFill>
-                          </a:ln>
-                        </wps:spPr>
-                        <wps:style>
-                          <a:lnRef idx="2">
-                            <a:schemeClr val="accent1">
-                              <a:shade val="50000"/>
-                            </a:schemeClr>
-                          </a:lnRef>
-                          <a:fillRef idx="1">
-                            <a:schemeClr val="accent1"/>
-                          </a:fillRef>
-                          <a:effectRef idx="0">
-                            <a:schemeClr val="accent1"/>
-                          </a:effectRef>
-                          <a:fontRef idx="minor">
-                            <a:schemeClr val="lt1"/>
-                          </a:fontRef>
-                        </wps:style>
-                        <wps:bodyPr rot="0" spcFirstLastPara="0" vertOverflow="overflow" horzOverflow="overflow" vert="horz" wrap="square" lIns="91440" tIns="45720" rIns="91440" bIns="45720" numCol="1" spcCol="0" rtlCol="0" fromWordArt="0" anchor="ctr" anchorCtr="0" forceAA="0" compatLnSpc="1">
-                          <a:prstTxWarp prst="textNoShape">
-                            <a:avLst/>
-                          </a:prstTxWarp>
-                          <a:noAutofit/>
-                        </wps:bodyPr>
-                      </wps:wsp>
-                    </wpg:wgp>
-                  </a:graphicData>
-                </a:graphic>
-                <wp14:sizeRelH relativeFrom="margin">
-                  <wp14:pctWidth>0</wp14:pctWidth>
-                </wp14:sizeRelH>
-                <wp14:sizeRelV relativeFrom="margin">
-                  <wp14:pctHeight>0</wp14:pctHeight>
-                </wp14:sizeRelV>
-              </wp:anchor>
-            </w:drawing>
-          </mc:Choice>
-          <mc:Fallback>
-            <w:pict>
-              <v:group w14:anchorId="6AE6D5CB" id="Group 103" o:spid="_x0000_s1026" style="position:absolute;margin-left:0;margin-top:644.7pt;width:19.5pt;height:10.5pt;rotation:90;z-index:251785216;mso-position-horizontal:left;mso-position-horizontal-relative:margin;mso-width-relative:margin;mso-height-relative:margin" coordsize="438150,133350" o:gfxdata="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">
-                <v:roundrect id="Rounded Rectangle 104" o:spid="_x0000_s1027" style="position:absolute;width:428625;height:133350;visibility:visible;mso-wrap-style:square;v-text-anchor:middle" arcsize="10923f" o:gfxdata="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" fillcolor="black [3213]" strokecolor="black [3213]" strokeweight="1pt">
-                  <v:stroke joinstyle="miter"/>
-                </v:roundrect>
-                <v:oval id="Oval 105" o:spid="_x0000_s1028" style="position:absolute;left:19050;width:123825;height:114300;visibility:visible;mso-wrap-style:square;v-text-anchor:middle" o:gfxdata="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" fillcolor="#bfbfbf [2412]" strokecolor="black [3213]" strokeweight="1pt">
-                  <v:stroke joinstyle="miter"/>
-                </v:oval>
-                <v:oval id="Oval 106" o:spid="_x0000_s1029" style="position:absolute;left:161925;width:123825;height:114300;visibility:visible;mso-wrap-style:square;v-text-anchor:middle" o:gfxdata="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" fillcolor="#bfbfbf [2412]" strokecolor="black [3213]" strokeweight="1pt">
-                  <v:stroke joinstyle="miter"/>
-                </v:oval>
-                <v:oval id="Oval 107" o:spid="_x0000_s1030" style="position:absolute;left:314325;top:9525;width:123825;height:114300;visibility:visible;mso-wrap-style:square;v-text-anchor:middle" o:gfxdata="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" fillcolor="#bfbfbf [2412]" strokecolor="black [3213]" strokeweight="1pt">
-                  <v:stroke joinstyle="miter"/>
-                </v:oval>
-                <w10:wrap anchorx="margin"/>
-              </v:group>
-            </w:pict>
-          </mc:Fallback>
-        </mc:AlternateContent>
-      </w:r>
-      <w:r>
-        <w:rPr>
-          <w:noProof/>
-        </w:rPr>
-        <mc:AlternateContent>
-          <mc:Choice Requires="wps">
-            <w:drawing>
-              <wp:anchor distT="0" distB="0" distL="114300" distR="114300" simplePos="0" relativeHeight="251727872" behindDoc="0" locked="0" layoutInCell="1" allowOverlap="1" wp14:anchorId="6E73381B" wp14:editId="553C6236">
-                <wp:simplePos x="0" y="0"/>
-                <wp:positionH relativeFrom="margin">
-                  <wp:posOffset>-1266825</wp:posOffset>
-                </wp:positionH>
-                <wp:positionV relativeFrom="paragraph">
-                  <wp:posOffset>8420100</wp:posOffset>
-                </wp:positionV>
-                <wp:extent cx="1314450" cy="390525"/>
-                <wp:effectExtent l="38100" t="38100" r="0" b="161925"/>
-                <wp:wrapNone/>
-                <wp:docPr id="62" name="Elbow Connector 62"/>
-                <wp:cNvGraphicFramePr/>
-                <a:graphic xmlns:a="http://schemas.openxmlformats.org/drawingml/2006/main">
-                  <a:graphicData uri="http://schemas.microsoft.com/office/word/2010/wordprocessingShape">
-                    <wps:wsp>
-                      <wps:cNvCnPr/>
-                      <wps:spPr>
-                        <a:xfrm flipH="1">
-                          <a:off x="0" y="0"/>
-                          <a:ext cx="1314450" cy="390525"/>
-                        </a:xfrm>
-                        <a:prstGeom prst="bentConnector3">
-                          <a:avLst/>
-                        </a:prstGeom>
-                        <a:ln w="76200">
-                          <a:solidFill>
-                            <a:schemeClr val="tx1"/>
-                          </a:solidFill>
-                          <a:tailEnd type="triangle"/>
-                        </a:ln>
-                      </wps:spPr>
-                      <wps:style>
-                        <a:lnRef idx="1">
-                          <a:schemeClr val="accent1"/>
-                        </a:lnRef>
-                        <a:fillRef idx="0">
-                          <a:schemeClr val="accent1"/>
-                        </a:fillRef>
-                        <a:effectRef idx="0">
-                          <a:schemeClr val="accent1"/>
-                        </a:effectRef>
-                        <a:fontRef idx="minor">
-                          <a:schemeClr val="tx1"/>
-                        </a:fontRef>
-                      </wps:style>
-                      <wps:bodyPr/>
-                    </wps:wsp>
-                  </a:graphicData>
-                </a:graphic>
-                <wp14:sizeRelH relativeFrom="margin">
-                  <wp14:pctWidth>0</wp14:pctWidth>
-                </wp14:sizeRelH>
-                <wp14:sizeRelV relativeFrom="margin">
-                  <wp14:pctHeight>0</wp14:pctHeight>
-                </wp14:sizeRelV>
-              </wp:anchor>
-            </w:drawing>
-          </mc:Choice>
-          <mc:Fallback>
-            <w:pict>
-              <v:shape w14:anchorId="0C94AB64" id="Elbow Connector 62" o:spid="_x0000_s1026" type="#_x0000_t34" style="position:absolute;margin-left:-99.75pt;margin-top:663pt;width:103.5pt;height:30.75pt;flip:x;z-index:251727872;visibility:visible;mso-wrap-style:square;mso-width-percent:0;mso-height-percent:0;mso-wrap-distance-left:9pt;mso-wrap-distance-top:0;mso-wrap-distance-right:9pt;mso-wrap-distance-bottom:0;mso-position-horizontal:absolute;mso-position-horizontal-relative:margin;mso-position-vertical:absolute;mso-position-vertical-relative:text;mso-width-percent:0;mso-height-percent:0;mso-width-relative:margin;mso-height-relative:margin" o:gfxdata="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" strokecolor="black [3213]" strokeweight="6pt">
-                <v:stroke endarrow="block"/>
-                <w10:wrap anchorx="margin"/>
-              </v:shape>
-            </w:pict>
-          </mc:Fallback>
-        </mc:AlternateContent>
-      </w:r>
-      <w:r>
-        <w:rPr>
-          <w:noProof/>
-          <w:color w:val="990000"/>
-        </w:rPr>
-        <mc:AlternateContent>
-          <mc:Choice Requires="wpg">
-            <w:drawing>
-              <wp:anchor distT="0" distB="0" distL="114300" distR="114300" simplePos="0" relativeHeight="251773952" behindDoc="0" locked="0" layoutInCell="1" allowOverlap="1" wp14:anchorId="00991429" wp14:editId="0BA711CF">
-                <wp:simplePos x="0" y="0"/>
-                <wp:positionH relativeFrom="column">
-                  <wp:posOffset>5143500</wp:posOffset>
-                </wp:positionH>
-                <wp:positionV relativeFrom="paragraph">
-                  <wp:posOffset>7439025</wp:posOffset>
-                </wp:positionV>
-                <wp:extent cx="466725" cy="200025"/>
-                <wp:effectExtent l="0" t="0" r="28575" b="28575"/>
-                <wp:wrapNone/>
-                <wp:docPr id="88" name="Group 88"/>
-                <wp:cNvGraphicFramePr/>
-                <a:graphic xmlns:a="http://schemas.openxmlformats.org/drawingml/2006/main">
-                  <a:graphicData uri="http://schemas.microsoft.com/office/word/2010/wordprocessingGroup">
-                    <wpg:wgp>
-                      <wpg:cNvGrpSpPr/>
-                      <wpg:grpSpPr>
-                        <a:xfrm>
-                          <a:off x="0" y="0"/>
-                          <a:ext cx="466725" cy="200025"/>
-                          <a:chOff x="0" y="0"/>
-                          <a:chExt cx="466725" cy="200025"/>
-                        </a:xfrm>
-                      </wpg:grpSpPr>
-                      <wps:wsp>
-                        <wps:cNvPr id="89" name="Rounded Rectangle 89"/>
-                        <wps:cNvSpPr/>
-                        <wps:spPr>
-                          <a:xfrm>
-                            <a:off x="0" y="9525"/>
-                            <a:ext cx="466725" cy="180975"/>
-                          </a:xfrm>
-                          <a:prstGeom prst="roundRect">
-                            <a:avLst/>
-                          </a:prstGeom>
-                          <a:solidFill>
-                            <a:schemeClr val="accent4">
-                              <a:lumMod val="40000"/>
-                              <a:lumOff val="60000"/>
-                            </a:schemeClr>
-                          </a:solidFill>
-                          <a:ln>
-                            <a:solidFill>
-                              <a:schemeClr val="tx1"/>
-                            </a:solidFill>
-                          </a:ln>
-                        </wps:spPr>
-                        <wps:style>
-                          <a:lnRef idx="2">
-                            <a:schemeClr val="accent1">
-                              <a:shade val="50000"/>
-                            </a:schemeClr>
-                          </a:lnRef>
-                          <a:fillRef idx="1">
-                            <a:schemeClr val="accent1"/>
-                          </a:fillRef>
-                          <a:effectRef idx="0">
-                            <a:schemeClr val="accent1"/>
-                          </a:effectRef>
-                          <a:fontRef idx="minor">
-                            <a:schemeClr val="lt1"/>
-                          </a:fontRef>
-                        </wps:style>
-                        <wps:bodyPr rot="0" spcFirstLastPara="0" vertOverflow="overflow" horzOverflow="overflow" vert="horz" wrap="square" lIns="91440" tIns="45720" rIns="91440" bIns="45720" numCol="1" spcCol="0" rtlCol="0" fromWordArt="0" anchor="ctr" anchorCtr="0" forceAA="0" compatLnSpc="1">
-                          <a:prstTxWarp prst="textNoShape">
-                            <a:avLst/>
-                          </a:prstTxWarp>
-                          <a:noAutofit/>
-                        </wps:bodyPr>
-                      </wps:wsp>
-                      <wps:wsp>
-                        <wps:cNvPr id="90" name="Straight Connector 90"/>
-                        <wps:cNvCnPr/>
-                        <wps:spPr>
-                          <a:xfrm>
-                            <a:off x="104775" y="9525"/>
-                            <a:ext cx="0" cy="190500"/>
-                          </a:xfrm>
-                          <a:prstGeom prst="line">
-                            <a:avLst/>
-                          </a:prstGeom>
-                          <a:ln w="19050">
-                            <a:solidFill>
-                              <a:srgbClr val="FF0000"/>
-                            </a:solidFill>
-                          </a:ln>
-                        </wps:spPr>
-                        <wps:style>
-                          <a:lnRef idx="1">
-                            <a:schemeClr val="accent1"/>
-                          </a:lnRef>
-                          <a:fillRef idx="0">
-                            <a:schemeClr val="accent1"/>
-                          </a:fillRef>
-                          <a:effectRef idx="0">
-                            <a:schemeClr val="accent1"/>
-                          </a:effectRef>
-                          <a:fontRef idx="minor">
-                            <a:schemeClr val="tx1"/>
-                          </a:fontRef>
-                        </wps:style>
-                        <wps:bodyPr/>
-                      </wps:wsp>
-                      <wps:wsp>
-                        <wps:cNvPr id="91" name="Straight Connector 91"/>
-                        <wps:cNvCnPr/>
-                        <wps:spPr>
-                          <a:xfrm>
-                            <a:off x="209550" y="9525"/>
-                            <a:ext cx="0" cy="190500"/>
-                          </a:xfrm>
-                          <a:prstGeom prst="line">
-                            <a:avLst/>
-                          </a:prstGeom>
-                          <a:ln w="19050">
-                            <a:solidFill>
-                              <a:srgbClr val="FF0000"/>
-                            </a:solidFill>
-                          </a:ln>
-                        </wps:spPr>
-                        <wps:style>
-                          <a:lnRef idx="1">
-                            <a:schemeClr val="accent1"/>
-                          </a:lnRef>
-                          <a:fillRef idx="0">
-                            <a:schemeClr val="accent1"/>
-                          </a:fillRef>
-                          <a:effectRef idx="0">
-                            <a:schemeClr val="accent1"/>
-                          </a:effectRef>
-                          <a:fontRef idx="minor">
-                            <a:schemeClr val="tx1"/>
-                          </a:fontRef>
-                        </wps:style>
-                        <wps:bodyPr/>
-                      </wps:wsp>
-                      <wps:wsp>
-                        <wps:cNvPr id="92" name="Straight Connector 92"/>
-                        <wps:cNvCnPr/>
-                        <wps:spPr>
-                          <a:xfrm>
-                            <a:off x="333375" y="0"/>
-                            <a:ext cx="0" cy="190500"/>
-                          </a:xfrm>
-                          <a:prstGeom prst="line">
-                            <a:avLst/>
-                          </a:prstGeom>
-                          <a:ln w="19050">
-                            <a:solidFill>
-                              <a:srgbClr val="990000"/>
-                            </a:solidFill>
-                          </a:ln>
-                        </wps:spPr>
-                        <wps:style>
-                          <a:lnRef idx="1">
-                            <a:schemeClr val="accent1"/>
-                          </a:lnRef>
-                          <a:fillRef idx="0">
-                            <a:schemeClr val="accent1"/>
-                          </a:fillRef>
-                          <a:effectRef idx="0">
-                            <a:schemeClr val="accent1"/>
-                          </a:effectRef>
-                          <a:fontRef idx="minor">
-                            <a:schemeClr val="tx1"/>
-                          </a:fontRef>
-                        </wps:style>
-                        <wps:bodyPr/>
-                      </wps:wsp>
-                    </wpg:wgp>
-                  </a:graphicData>
-                </a:graphic>
-              </wp:anchor>
-            </w:drawing>
-          </mc:Choice>
-          <mc:Fallback>
-            <w:pict>
-              <v:group w14:anchorId="1E4CE860" id="Group 88" o:spid="_x0000_s1026" style="position:absolute;margin-left:405pt;margin-top:585.75pt;width:36.75pt;height:15.75pt;z-index:251773952" coordsize="466725,200025" o:gfxdata="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">
-                <v:roundrect id="Rounded Rectangle 89" o:spid="_x0000_s1027" style="position:absolute;top:9525;width:466725;height:180975;visibility:visible;mso-wrap-style:square;v-text-anchor:middle" arcsize="10923f" o:gfxdata="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" fillcolor="#ffe599 [1303]" strokecolor="black [3213]" strokeweight="1pt">
-                  <v:stroke joinstyle="miter"/>
-                </v:roundrect>
-                <v:line id="Straight Connector 90" o:spid="_x0000_s1028" style="position:absolute;visibility:visible;mso-wrap-style:square" from="104775,9525" to="104775,200025" o:connectortype="straight" o:gfxdata="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" strokecolor="red" strokeweight="1.5pt">
-                  <v:stroke joinstyle="miter"/>
-                </v:line>
-                <v:line id="Straight Connector 91" o:spid="_x0000_s1029" style="position:absolute;visibility:visible;mso-wrap-style:square" from="209550,9525" to="209550,200025" o:connectortype="straight" o:gfxdata="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" strokecolor="red" strokeweight="1.5pt">
-                  <v:stroke joinstyle="miter"/>
-                </v:line>
-                <v:line id="Straight Connector 92" o:spid="_x0000_s1030" style="position:absolute;visibility:visible;mso-wrap-style:square" from="333375,0" to="333375,190500" o:connectortype="straight" o:gfxdata="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" strokecolor="#900" strokeweight="1.5pt">
-                  <v:stroke joinstyle="miter"/>
-                </v:line>
-              </v:group>
-            </w:pict>
-          </mc:Fallback>
-        </mc:AlternateContent>
-      </w:r>
-      <w:r>
-        <w:rPr>
-          <w:noProof/>
-        </w:rPr>
-        <mc:AlternateContent>
-          <mc:Choice Requires="wps">
-            <w:drawing>
-              <wp:anchor distT="0" distB="0" distL="114300" distR="114300" simplePos="0" relativeHeight="251771904" behindDoc="0" locked="0" layoutInCell="1" allowOverlap="1" wp14:anchorId="7FEB00CD" wp14:editId="758AA437">
-                <wp:simplePos x="0" y="0"/>
-                <wp:positionH relativeFrom="column">
-                  <wp:posOffset>447675</wp:posOffset>
-                </wp:positionH>
-                <wp:positionV relativeFrom="paragraph">
-                  <wp:posOffset>7467600</wp:posOffset>
-                </wp:positionV>
-                <wp:extent cx="0" cy="190500"/>
-                <wp:effectExtent l="0" t="0" r="0" b="0"/>
-                <wp:wrapNone/>
-                <wp:docPr id="87" name="Straight Connector 87"/>
-                <wp:cNvGraphicFramePr/>
-                <a:graphic xmlns:a="http://schemas.openxmlformats.org/drawingml/2006/main">
-                  <a:graphicData uri="http://schemas.microsoft.com/office/word/2010/wordprocessingShape">
-                    <wps:wsp>
-                      <wps:cNvCnPr/>
-                      <wps:spPr>
-                        <a:xfrm>
-                          <a:off x="0" y="0"/>
-                          <a:ext cx="0" cy="190500"/>
-                        </a:xfrm>
-                        <a:prstGeom prst="line">
-                          <a:avLst/>
-                        </a:prstGeom>
-                        <a:ln w="19050">
-                          <a:solidFill>
-                            <a:srgbClr val="990000"/>
-                          </a:solidFill>
-                        </a:ln>
-                      </wps:spPr>
-                      <wps:style>
-                        <a:lnRef idx="1">
-                          <a:schemeClr val="accent1"/>
-                        </a:lnRef>
-                        <a:fillRef idx="0">
-                          <a:schemeClr val="accent1"/>
-                        </a:fillRef>
-                        <a:effectRef idx="0">
-                          <a:schemeClr val="accent1"/>
-                        </a:effectRef>
-                        <a:fontRef idx="minor">
-                          <a:schemeClr val="tx1"/>
-                        </a:fontRef>
-                      </wps:style>
-                      <wps:bodyPr/>
-                    </wps:wsp>
-                  </a:graphicData>
-                </a:graphic>
-              </wp:anchor>
-            </w:drawing>
-          </mc:Choice>
-          <mc:Fallback>
-            <w:pict>
-              <v:line w14:anchorId="3CC7A3AE" id="Straight Connector 87" o:spid="_x0000_s1026" style="position:absolute;z-index:251771904;visibility:visible;mso-wrap-style:square;mso-wrap-distance-left:9pt;mso-wrap-distance-top:0;mso-wrap-distance-right:9pt;mso-wrap-distance-bottom:0;mso-position-horizontal:absolute;mso-position-horizontal-relative:text;mso-position-vertical:absolute;mso-position-vertical-relative:text" from="35.25pt,588pt" to="35.25pt,603pt" o:gfxdata="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" strokecolor="#900" strokeweight="1.5pt">
-                <v:stroke joinstyle="miter"/>
-              </v:line>
-            </w:pict>
-          </mc:Fallback>
-        </mc:AlternateContent>
-      </w:r>
-      <w:r>
-        <w:rPr>
-          <w:noProof/>
-          <w:color w:val="990000"/>
-        </w:rPr>
-        <mc:AlternateContent>
-          <mc:Choice Requires="wpg">
-            <w:drawing>
-              <wp:anchor distT="0" distB="0" distL="114300" distR="114300" simplePos="0" relativeHeight="251769856" behindDoc="0" locked="0" layoutInCell="1" allowOverlap="1" wp14:anchorId="1DD77254" wp14:editId="6D49BA82">
-                <wp:simplePos x="0" y="0"/>
-                <wp:positionH relativeFrom="column">
-                  <wp:posOffset>447675</wp:posOffset>
-                </wp:positionH>
-                <wp:positionV relativeFrom="paragraph">
-                  <wp:posOffset>7467600</wp:posOffset>
-                </wp:positionV>
-                <wp:extent cx="466725" cy="200025"/>
-                <wp:effectExtent l="0" t="0" r="28575" b="28575"/>
-                <wp:wrapNone/>
-                <wp:docPr id="82" name="Group 82"/>
-                <wp:cNvGraphicFramePr/>
-                <a:graphic xmlns:a="http://schemas.openxmlformats.org/drawingml/2006/main">
-                  <a:graphicData uri="http://schemas.microsoft.com/office/word/2010/wordprocessingGroup">
-                    <wpg:wgp>
-                      <wpg:cNvGrpSpPr/>
-                      <wpg:grpSpPr>
-                        <a:xfrm>
-                          <a:off x="0" y="0"/>
-                          <a:ext cx="466725" cy="200025"/>
-                          <a:chOff x="0" y="0"/>
-                          <a:chExt cx="466725" cy="200025"/>
-                        </a:xfrm>
-                      </wpg:grpSpPr>
-                      <wps:wsp>
-                        <wps:cNvPr id="83" name="Rounded Rectangle 83"/>
-                        <wps:cNvSpPr/>
-                        <wps:spPr>
-                          <a:xfrm>
-                            <a:off x="0" y="9525"/>
-                            <a:ext cx="466725" cy="180975"/>
-                          </a:xfrm>
-                          <a:prstGeom prst="roundRect">
-                            <a:avLst/>
-                          </a:prstGeom>
-                          <a:solidFill>
-                            <a:schemeClr val="accent4">
-                              <a:lumMod val="40000"/>
-                              <a:lumOff val="60000"/>
-                            </a:schemeClr>
-                          </a:solidFill>
-                          <a:ln>
-                            <a:solidFill>
-                              <a:schemeClr val="tx1"/>
-                            </a:solidFill>
-                          </a:ln>
-                        </wps:spPr>
-                        <wps:style>
-                          <a:lnRef idx="2">
-                            <a:schemeClr val="accent1">
-                              <a:shade val="50000"/>
-                            </a:schemeClr>
-                          </a:lnRef>
-                          <a:fillRef idx="1">
-                            <a:schemeClr val="accent1"/>
-                          </a:fillRef>
-                          <a:effectRef idx="0">
-                            <a:schemeClr val="accent1"/>
-                          </a:effectRef>
-                          <a:fontRef idx="minor">
-                            <a:schemeClr val="lt1"/>
-                          </a:fontRef>
-                        </wps:style>
-                        <wps:bodyPr rot="0" spcFirstLastPara="0" vertOverflow="overflow" horzOverflow="overflow" vert="horz" wrap="square" lIns="91440" tIns="45720" rIns="91440" bIns="45720" numCol="1" spcCol="0" rtlCol="0" fromWordArt="0" anchor="ctr" anchorCtr="0" forceAA="0" compatLnSpc="1">
-                          <a:prstTxWarp prst="textNoShape">
-                            <a:avLst/>
-                          </a:prstTxWarp>
-                          <a:noAutofit/>
-                        </wps:bodyPr>
-                      </wps:wsp>
-                      <wps:wsp>
-                        <wps:cNvPr id="84" name="Straight Connector 84"/>
-                        <wps:cNvCnPr/>
-                        <wps:spPr>
-                          <a:xfrm>
-                            <a:off x="104775" y="9525"/>
-                            <a:ext cx="0" cy="190500"/>
-                          </a:xfrm>
-                          <a:prstGeom prst="line">
-                            <a:avLst/>
-                          </a:prstGeom>
-                          <a:ln w="19050">
-                            <a:solidFill>
-                              <a:srgbClr val="FF0000"/>
-                            </a:solidFill>
-                          </a:ln>
-                        </wps:spPr>
-                        <wps:style>
-                          <a:lnRef idx="1">
-                            <a:schemeClr val="accent1"/>
-                          </a:lnRef>
-                          <a:fillRef idx="0">
-                            <a:schemeClr val="accent1"/>
-                          </a:fillRef>
-                          <a:effectRef idx="0">
-                            <a:schemeClr val="accent1"/>
-                          </a:effectRef>
-                          <a:fontRef idx="minor">
-                            <a:schemeClr val="tx1"/>
-                          </a:fontRef>
-                        </wps:style>
-                        <wps:bodyPr/>
-                      </wps:wsp>
-                      <wps:wsp>
-                        <wps:cNvPr id="85" name="Straight Connector 85"/>
-                        <wps:cNvCnPr/>
-                        <wps:spPr>
-                          <a:xfrm>
-                            <a:off x="209550" y="9525"/>
-                            <a:ext cx="0" cy="190500"/>
-                          </a:xfrm>
-                          <a:prstGeom prst="line">
-                            <a:avLst/>
-                          </a:prstGeom>
-                          <a:ln w="19050">
-                            <a:solidFill>
-                              <a:srgbClr val="FF0000"/>
-                            </a:solidFill>
-                          </a:ln>
-                        </wps:spPr>
-                        <wps:style>
-                          <a:lnRef idx="1">
-                            <a:schemeClr val="accent1"/>
-                          </a:lnRef>
-                          <a:fillRef idx="0">
-                            <a:schemeClr val="accent1"/>
-                          </a:fillRef>
-                          <a:effectRef idx="0">
-                            <a:schemeClr val="accent1"/>
-                          </a:effectRef>
-                          <a:fontRef idx="minor">
-                            <a:schemeClr val="tx1"/>
-                          </a:fontRef>
-                        </wps:style>
-                        <wps:bodyPr/>
-                      </wps:wsp>
-                      <wps:wsp>
-                        <wps:cNvPr id="86" name="Straight Connector 86"/>
-                        <wps:cNvCnPr/>
-                        <wps:spPr>
-                          <a:xfrm>
-                            <a:off x="333375" y="0"/>
-                            <a:ext cx="0" cy="190500"/>
-                          </a:xfrm>
-                          <a:prstGeom prst="line">
-                            <a:avLst/>
-                          </a:prstGeom>
-                          <a:ln w="19050">
-                            <a:solidFill>
-                              <a:srgbClr val="990000"/>
-                            </a:solidFill>
-                          </a:ln>
-                        </wps:spPr>
-                        <wps:style>
-                          <a:lnRef idx="1">
-                            <a:schemeClr val="accent1"/>
-                          </a:lnRef>
-                          <a:fillRef idx="0">
-                            <a:schemeClr val="accent1"/>
-                          </a:fillRef>
-                          <a:effectRef idx="0">
-                            <a:schemeClr val="accent1"/>
-                          </a:effectRef>
-                          <a:fontRef idx="minor">
-                            <a:schemeClr val="tx1"/>
-                          </a:fontRef>
-                        </wps:style>
-                        <wps:bodyPr/>
-                      </wps:wsp>
-                    </wpg:wgp>
-                  </a:graphicData>
-                </a:graphic>
-              </wp:anchor>
-            </w:drawing>
-          </mc:Choice>
-          <mc:Fallback>
-            <w:pict>
-              <v:group w14:anchorId="13454AB4" id="Group 82" o:spid="_x0000_s1026" style="position:absolute;margin-left:35.25pt;margin-top:588pt;width:36.75pt;height:15.75pt;z-index:251769856" coordsize="466725,200025" o:gfxdata="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">
-                <v:roundrect id="Rounded Rectangle 83" o:spid="_x0000_s1027" style="position:absolute;top:9525;width:466725;height:180975;visibility:visible;mso-wrap-style:square;v-text-anchor:middle" arcsize="10923f" o:gfxdata="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" fillcolor="#ffe599 [1303]" strokecolor="black [3213]" strokeweight="1pt">
-                  <v:stroke joinstyle="miter"/>
-                </v:roundrect>
-                <v:line id="Straight Connector 84" o:spid="_x0000_s1028" style="position:absolute;visibility:visible;mso-wrap-style:square" from="104775,9525" to="104775,200025" o:connectortype="straight" o:gfxdata="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" strokecolor="red" strokeweight="1.5pt">
-                  <v:stroke joinstyle="miter"/>
-                </v:line>
-                <v:line id="Straight Connector 85" o:spid="_x0000_s1029" style="position:absolute;visibility:visible;mso-wrap-style:square" from="209550,9525" to="209550,200025" o:connectortype="straight" o:gfxdata="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" strokecolor="red" strokeweight="1.5pt">
-                  <v:stroke joinstyle="miter"/>
-                </v:line>
-                <v:line id="Straight Connector 86" o:spid="_x0000_s1030" style="position:absolute;visibility:visible;mso-wrap-style:square" from="333375,0" to="333375,190500" o:connectortype="straight" o:gfxdata="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" strokecolor="#900" strokeweight="1.5pt">
-                  <v:stroke joinstyle="miter"/>
-                </v:line>
-              </v:group>
-            </w:pict>
-          </mc:Fallback>
-        </mc:AlternateContent>
-      </w:r>
-      <w:r>
-        <w:rPr>
-          <w:noProof/>
-        </w:rPr>
-        <mc:AlternateContent>
-          <mc:Choice Requires="wps">
-            <w:drawing>
-              <wp:anchor distT="0" distB="0" distL="114300" distR="114300" simplePos="0" relativeHeight="251767808" behindDoc="0" locked="0" layoutInCell="1" allowOverlap="1" wp14:anchorId="57C934C2" wp14:editId="5CF9C959">
-                <wp:simplePos x="0" y="0"/>
-                <wp:positionH relativeFrom="column">
-                  <wp:posOffset>4467224</wp:posOffset>
-                </wp:positionH>
-                <wp:positionV relativeFrom="paragraph">
-                  <wp:posOffset>7515225</wp:posOffset>
-                </wp:positionV>
-                <wp:extent cx="676275" cy="657225"/>
-                <wp:effectExtent l="38100" t="38100" r="47625" b="47625"/>
-                <wp:wrapNone/>
-                <wp:docPr id="80" name="Straight Connector 80"/>
-                <wp:cNvGraphicFramePr/>
-                <a:graphic xmlns:a="http://schemas.openxmlformats.org/drawingml/2006/main">
-                  <a:graphicData uri="http://schemas.microsoft.com/office/word/2010/wordprocessingShape">
-                    <wps:wsp>
-                      <wps:cNvCnPr/>
-                      <wps:spPr>
-                        <a:xfrm>
-                          <a:off x="0" y="0"/>
-                          <a:ext cx="676275" cy="657225"/>
-                        </a:xfrm>
-                        <a:prstGeom prst="line">
-                          <a:avLst/>
-                        </a:prstGeom>
-                        <a:ln w="19050">
-                          <a:solidFill>
-                            <a:srgbClr val="FF0000"/>
-                          </a:solidFill>
-                          <a:headEnd type="oval"/>
-                          <a:tailEnd type="oval"/>
-                        </a:ln>
-                      </wps:spPr>
-                      <wps:style>
-                        <a:lnRef idx="1">
-                          <a:schemeClr val="accent1"/>
-                        </a:lnRef>
-                        <a:fillRef idx="0">
-                          <a:schemeClr val="accent1"/>
-                        </a:fillRef>
-                        <a:effectRef idx="0">
-                          <a:schemeClr val="accent1"/>
-                        </a:effectRef>
-                        <a:fontRef idx="minor">
-                          <a:schemeClr val="tx1"/>
-                        </a:fontRef>
-                      </wps:style>
-                      <wps:bodyPr/>
-                    </wps:wsp>
-                  </a:graphicData>
-                </a:graphic>
-                <wp14:sizeRelH relativeFrom="margin">
-                  <wp14:pctWidth>0</wp14:pctWidth>
-                </wp14:sizeRelH>
-                <wp14:sizeRelV relativeFrom="margin">
-                  <wp14:pctHeight>0</wp14:pctHeight>
-                </wp14:sizeRelV>
-              </wp:anchor>
-            </w:drawing>
-          </mc:Choice>
-          <mc:Fallback>
-            <w:pict>
-              <v:line w14:anchorId="1B8A82F2" id="Straight Connector 80" o:spid="_x0000_s1026" style="position:absolute;z-index:251767808;visibility:visible;mso-wrap-style:square;mso-width-percent:0;mso-height-percent:0;mso-wrap-distance-left:9pt;mso-wrap-distance-top:0;mso-wrap-distance-right:9pt;mso-wrap-distance-bottom:0;mso-position-horizontal:absolute;mso-position-horizontal-relative:text;mso-position-vertical:absolute;mso-position-vertical-relative:text;mso-width-percent:0;mso-height-percent:0;mso-width-relative:margin;mso-height-relative:margin" from="351.75pt,591.75pt" to="405pt,643.5pt" o:gfxdata="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" strokecolor="red" strokeweight="1.5pt">
-                <v:stroke startarrow="oval" endarrow="oval" joinstyle="miter"/>
-              </v:line>
-            </w:pict>
-          </mc:Fallback>
-        </mc:AlternateContent>
-      </w:r>
-      <w:r>
-        <w:rPr>
-          <w:noProof/>
-        </w:rPr>
-        <mc:AlternateContent>
-          <mc:Choice Requires="wps">
-            <w:drawing>
-              <wp:anchor distT="0" distB="0" distL="114300" distR="114300" simplePos="0" relativeHeight="251765760" behindDoc="0" locked="0" layoutInCell="1" allowOverlap="1" wp14:anchorId="57C934C2" wp14:editId="5CF9C959">
-                <wp:simplePos x="0" y="0"/>
-                <wp:positionH relativeFrom="column">
-                  <wp:posOffset>885825</wp:posOffset>
-                </wp:positionH>
-                <wp:positionV relativeFrom="paragraph">
-                  <wp:posOffset>7429500</wp:posOffset>
-                </wp:positionV>
-                <wp:extent cx="3581400" cy="733425"/>
-                <wp:effectExtent l="38100" t="38100" r="57150" b="47625"/>
-                <wp:wrapNone/>
-                <wp:docPr id="79" name="Straight Connector 79"/>
-                <wp:cNvGraphicFramePr/>
-                <a:graphic xmlns:a="http://schemas.openxmlformats.org/drawingml/2006/main">
-                  <a:graphicData uri="http://schemas.microsoft.com/office/word/2010/wordprocessingShape">
-                    <wps:wsp>
-                      <wps:cNvCnPr/>
-                      <wps:spPr>
-                        <a:xfrm flipH="1">
-                          <a:off x="0" y="0"/>
-                          <a:ext cx="3581400" cy="733425"/>
-                        </a:xfrm>
-                        <a:prstGeom prst="line">
-                          <a:avLst/>
-                        </a:prstGeom>
-                        <a:ln w="19050">
-                          <a:solidFill>
-                            <a:srgbClr val="FF0000"/>
-                          </a:solidFill>
-                          <a:headEnd type="oval"/>
-                          <a:tailEnd type="oval"/>
-                        </a:ln>
-                      </wps:spPr>
-                      <wps:style>
-                        <a:lnRef idx="1">
-                          <a:schemeClr val="accent1"/>
-                        </a:lnRef>
-                        <a:fillRef idx="0">
-                          <a:schemeClr val="accent1"/>
-                        </a:fillRef>
-                        <a:effectRef idx="0">
-                          <a:schemeClr val="accent1"/>
-                        </a:effectRef>
-                        <a:fontRef idx="minor">
-                          <a:schemeClr val="tx1"/>
-                        </a:fontRef>
-                      </wps:style>
-                      <wps:bodyPr/>
-                    </wps:wsp>
-                  </a:graphicData>
-                </a:graphic>
-                <wp14:sizeRelH relativeFrom="margin">
-                  <wp14:pctWidth>0</wp14:pctWidth>
-                </wp14:sizeRelH>
-                <wp14:sizeRelV relativeFrom="margin">
-                  <wp14:pctHeight>0</wp14:pctHeight>
-                </wp14:sizeRelV>
-              </wp:anchor>
-            </w:drawing>
-          </mc:Choice>
-          <mc:Fallback>
-            <w:pict>
-              <v:line w14:anchorId="0442D46E" id="Straight Connector 79" o:spid="_x0000_s1026" style="position:absolute;flip:x;z-index:251765760;visibility:visible;mso-wrap-style:square;mso-width-percent:0;mso-height-percent:0;mso-wrap-distance-left:9pt;mso-wrap-distance-top:0;mso-wrap-distance-right:9pt;mso-wrap-distance-bottom:0;mso-position-horizontal:absolute;mso-position-horizontal-relative:text;mso-position-vertical:absolute;mso-position-vertical-relative:text;mso-width-percent:0;mso-height-percent:0;mso-width-relative:margin;mso-height-relative:margin" from="69.75pt,585pt" to="351.75pt,642.75pt" o:gfxdata="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" strokecolor="red" strokeweight="1.5pt">
-                <v:stroke startarrow="oval" endarrow="oval" joinstyle="miter"/>
-              </v:line>
-            </w:pict>
-          </mc:Fallback>
-        </mc:AlternateContent>
-      </w:r>
-      <w:r>
-        <w:rPr>
-          <w:noProof/>
-        </w:rPr>
-        <mc:AlternateContent>
-          <mc:Choice Requires="wps">
-            <w:drawing>
-              <wp:anchor distT="0" distB="0" distL="114300" distR="114300" simplePos="0" relativeHeight="251763712" behindDoc="0" locked="0" layoutInCell="1" allowOverlap="1" wp14:anchorId="57C934C2" wp14:editId="5CF9C959">
-                <wp:simplePos x="0" y="0"/>
-                <wp:positionH relativeFrom="column">
-                  <wp:posOffset>4114800</wp:posOffset>
-                </wp:positionH>
-                <wp:positionV relativeFrom="paragraph">
-                  <wp:posOffset>5372099</wp:posOffset>
-                </wp:positionV>
-                <wp:extent cx="361950" cy="1990725"/>
-                <wp:effectExtent l="38100" t="38100" r="57150" b="47625"/>
-                <wp:wrapNone/>
-                <wp:docPr id="78" name="Straight Connector 78"/>
-                <wp:cNvGraphicFramePr/>
-                <a:graphic xmlns:a="http://schemas.openxmlformats.org/drawingml/2006/main">
-                  <a:graphicData uri="http://schemas.microsoft.com/office/word/2010/wordprocessingShape">
-                    <wps:wsp>
-                      <wps:cNvCnPr/>
-                      <wps:spPr>
-                        <a:xfrm>
-                          <a:off x="0" y="0"/>
-                          <a:ext cx="361950" cy="1990725"/>
-                        </a:xfrm>
-                        <a:prstGeom prst="line">
-                          <a:avLst/>
-                        </a:prstGeom>
-                        <a:ln w="19050">
-                          <a:solidFill>
-                            <a:srgbClr val="FF0000"/>
-                          </a:solidFill>
-                          <a:headEnd type="oval"/>
-                          <a:tailEnd type="oval"/>
-                        </a:ln>
-                      </wps:spPr>
-                      <wps:style>
-                        <a:lnRef idx="1">
-                          <a:schemeClr val="accent1"/>
-                        </a:lnRef>
-                        <a:fillRef idx="0">
-                          <a:schemeClr val="accent1"/>
-                        </a:fillRef>
-                        <a:effectRef idx="0">
-                          <a:schemeClr val="accent1"/>
-                        </a:effectRef>
-                        <a:fontRef idx="minor">
-                          <a:schemeClr val="tx1"/>
-                        </a:fontRef>
-                      </wps:style>
-                      <wps:bodyPr/>
-                    </wps:wsp>
-                  </a:graphicData>
-                </a:graphic>
-                <wp14:sizeRelH relativeFrom="margin">
-                  <wp14:pctWidth>0</wp14:pctWidth>
-                </wp14:sizeRelH>
-                <wp14:sizeRelV relativeFrom="margin">
-                  <wp14:pctHeight>0</wp14:pctHeight>
-                </wp14:sizeRelV>
-              </wp:anchor>
-            </w:drawing>
-          </mc:Choice>
-          <mc:Fallback>
-            <w:pict>
-              <v:line w14:anchorId="108E8185" id="Straight Connector 78" o:spid="_x0000_s1026" style="position:absolute;z-index:251763712;visibility:visible;mso-wrap-style:square;mso-width-percent:0;mso-height-percent:0;mso-wrap-distance-left:9pt;mso-wrap-distance-top:0;mso-wrap-distance-right:9pt;mso-wrap-distance-bottom:0;mso-position-horizontal:absolute;mso-position-horizontal-relative:text;mso-position-vertical:absolute;mso-position-vertical-relative:text;mso-width-percent:0;mso-height-percent:0;mso-width-relative:margin;mso-height-relative:margin" from="324pt,423pt" to="352.5pt,579.75pt" o:gfxdata="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" strokecolor="red" strokeweight="1.5pt">
-                <v:stroke startarrow="oval" endarrow="oval" joinstyle="miter"/>
-              </v:line>
-            </w:pict>
-          </mc:Fallback>
-        </mc:AlternateContent>
-      </w:r>
-      <w:r>
-        <w:rPr>
-          <w:noProof/>
-          <w:color w:val="990000"/>
-        </w:rPr>
-        <mc:AlternateContent>
-          <mc:Choice Requires="wpg">
-            <w:drawing>
-              <wp:anchor distT="0" distB="0" distL="114300" distR="114300" simplePos="0" relativeHeight="251761664" behindDoc="0" locked="0" layoutInCell="1" allowOverlap="1" wp14:anchorId="55E1FBD1" wp14:editId="59866075">
-                <wp:simplePos x="0" y="0"/>
-                <wp:positionH relativeFrom="column">
-                  <wp:posOffset>5162550</wp:posOffset>
-                </wp:positionH>
-                <wp:positionV relativeFrom="paragraph">
-                  <wp:posOffset>7991475</wp:posOffset>
-                </wp:positionV>
-                <wp:extent cx="466725" cy="200025"/>
-                <wp:effectExtent l="0" t="0" r="28575" b="28575"/>
-                <wp:wrapNone/>
-                <wp:docPr id="73" name="Group 73"/>
-                <wp:cNvGraphicFramePr/>
-                <a:graphic xmlns:a="http://schemas.openxmlformats.org/drawingml/2006/main">
-                  <a:graphicData uri="http://schemas.microsoft.com/office/word/2010/wordprocessingGroup">
-                    <wpg:wgp>
-                      <wpg:cNvGrpSpPr/>
-                      <wpg:grpSpPr>
-                        <a:xfrm>
-                          <a:off x="0" y="0"/>
-                          <a:ext cx="466725" cy="200025"/>
-                          <a:chOff x="0" y="0"/>
-                          <a:chExt cx="466725" cy="200025"/>
-                        </a:xfrm>
-                      </wpg:grpSpPr>
-                      <wps:wsp>
-                        <wps:cNvPr id="74" name="Rounded Rectangle 74"/>
-                        <wps:cNvSpPr/>
-                        <wps:spPr>
-                          <a:xfrm>
-                            <a:off x="0" y="9525"/>
-                            <a:ext cx="466725" cy="180975"/>
-                          </a:xfrm>
-                          <a:prstGeom prst="roundRect">
-                            <a:avLst/>
-                          </a:prstGeom>
-                          <a:solidFill>
-                            <a:schemeClr val="accent4">
-                              <a:lumMod val="40000"/>
-                              <a:lumOff val="60000"/>
-                            </a:schemeClr>
-                          </a:solidFill>
-                          <a:ln>
-                            <a:solidFill>
-                              <a:schemeClr val="tx1"/>
-                            </a:solidFill>
-                          </a:ln>
-                        </wps:spPr>
-                        <wps:style>
-                          <a:lnRef idx="2">
-                            <a:schemeClr val="accent1">
-                              <a:shade val="50000"/>
-                            </a:schemeClr>
-                          </a:lnRef>
-                          <a:fillRef idx="1">
-                            <a:schemeClr val="accent1"/>
-                          </a:fillRef>
-                          <a:effectRef idx="0">
-                            <a:schemeClr val="accent1"/>
-                          </a:effectRef>
-                          <a:fontRef idx="minor">
-                            <a:schemeClr val="lt1"/>
-                          </a:fontRef>
-                        </wps:style>
-                        <wps:bodyPr rot="0" spcFirstLastPara="0" vertOverflow="overflow" horzOverflow="overflow" vert="horz" wrap="square" lIns="91440" tIns="45720" rIns="91440" bIns="45720" numCol="1" spcCol="0" rtlCol="0" fromWordArt="0" anchor="ctr" anchorCtr="0" forceAA="0" compatLnSpc="1">
-                          <a:prstTxWarp prst="textNoShape">
-                            <a:avLst/>
-                          </a:prstTxWarp>
-                          <a:noAutofit/>
-                        </wps:bodyPr>
-                      </wps:wsp>
-                      <wps:wsp>
-                        <wps:cNvPr id="75" name="Straight Connector 75"/>
-                        <wps:cNvCnPr/>
-                        <wps:spPr>
-                          <a:xfrm>
-                            <a:off x="114300" y="9525"/>
-                            <a:ext cx="0" cy="190500"/>
-                          </a:xfrm>
-                          <a:prstGeom prst="line">
-                            <a:avLst/>
-                          </a:prstGeom>
-                          <a:ln w="19050">
-                            <a:solidFill>
-                              <a:srgbClr val="990000"/>
-                            </a:solidFill>
-                          </a:ln>
-                        </wps:spPr>
-                        <wps:style>
-                          <a:lnRef idx="1">
-                            <a:schemeClr val="accent1"/>
-                          </a:lnRef>
-                          <a:fillRef idx="0">
-                            <a:schemeClr val="accent1"/>
-                          </a:fillRef>
-                          <a:effectRef idx="0">
-                            <a:schemeClr val="accent1"/>
-                          </a:effectRef>
-                          <a:fontRef idx="minor">
-                            <a:schemeClr val="tx1"/>
-                          </a:fontRef>
-                        </wps:style>
-                        <wps:bodyPr/>
-                      </wps:wsp>
-                      <wps:wsp>
-                        <wps:cNvPr id="76" name="Straight Connector 76"/>
-                        <wps:cNvCnPr/>
-                        <wps:spPr>
-                          <a:xfrm>
-                            <a:off x="219075" y="9525"/>
-                            <a:ext cx="0" cy="190500"/>
-                          </a:xfrm>
-                          <a:prstGeom prst="line">
-                            <a:avLst/>
-                          </a:prstGeom>
-                          <a:ln w="19050">
-                            <a:solidFill>
-                              <a:schemeClr val="tx1"/>
-                            </a:solidFill>
-                          </a:ln>
-                        </wps:spPr>
-                        <wps:style>
-                          <a:lnRef idx="1">
-                            <a:schemeClr val="accent1"/>
-                          </a:lnRef>
-                          <a:fillRef idx="0">
-                            <a:schemeClr val="accent1"/>
-                          </a:fillRef>
-                          <a:effectRef idx="0">
-                            <a:schemeClr val="accent1"/>
-                          </a:effectRef>
-                          <a:fontRef idx="minor">
-                            <a:schemeClr val="tx1"/>
-                          </a:fontRef>
-                        </wps:style>
-                        <wps:bodyPr/>
-                      </wps:wsp>
-                      <wps:wsp>
-                        <wps:cNvPr id="77" name="Straight Connector 77"/>
-                        <wps:cNvCnPr/>
-                        <wps:spPr>
-                          <a:xfrm>
-                            <a:off x="342900" y="0"/>
-                            <a:ext cx="0" cy="190500"/>
-                          </a:xfrm>
-                          <a:prstGeom prst="line">
-                            <a:avLst/>
-                          </a:prstGeom>
-                          <a:ln w="19050">
-                            <a:solidFill>
-                              <a:schemeClr val="accent2"/>
-                            </a:solidFill>
-                          </a:ln>
-                        </wps:spPr>
-                        <wps:style>
-                          <a:lnRef idx="1">
-                            <a:schemeClr val="accent1"/>
-                          </a:lnRef>
-                          <a:fillRef idx="0">
-                            <a:schemeClr val="accent1"/>
-                          </a:fillRef>
-                          <a:effectRef idx="0">
-                            <a:schemeClr val="accent1"/>
-                          </a:effectRef>
-                          <a:fontRef idx="minor">
-                            <a:schemeClr val="tx1"/>
-                          </a:fontRef>
-                        </wps:style>
-                        <wps:bodyPr/>
-                      </wps:wsp>
-                    </wpg:wgp>
-                  </a:graphicData>
-                </a:graphic>
-              </wp:anchor>
-            </w:drawing>
-          </mc:Choice>
-          <mc:Fallback>
-            <w:pict>
-              <v:group w14:anchorId="1E14FBBA" id="Group 73" o:spid="_x0000_s1026" style="position:absolute;margin-left:406.5pt;margin-top:629.25pt;width:36.75pt;height:15.75pt;z-index:251761664" coordsize="466725,200025" o:gfxdata="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">
-                <v:roundrect id="Rounded Rectangle 74" o:spid="_x0000_s1027" style="position:absolute;top:9525;width:466725;height:180975;visibility:visible;mso-wrap-style:square;v-text-anchor:middle" arcsize="10923f" o:gfxdata="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" fillcolor="#ffe599 [1303]" strokecolor="black [3213]" strokeweight="1pt">
-                  <v:stroke joinstyle="miter"/>
-                </v:roundrect>
-                <v:line id="Straight Connector 75" o:spid="_x0000_s1028" style="position:absolute;visibility:visible;mso-wrap-style:square" from="114300,9525" to="114300,200025" o:connectortype="straight" o:gfxdata="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" strokecolor="#900" strokeweight="1.5pt">
-                  <v:stroke joinstyle="miter"/>
-                </v:line>
-                <v:line id="Straight Connector 76" o:spid="_x0000_s1029" style="position:absolute;visibility:visible;mso-wrap-style:square" from="219075,9525" to="219075,200025" o:connectortype="straight" o:gfxdata="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" strokecolor="black [3213]" strokeweight="1.5pt">
-                  <v:stroke joinstyle="miter"/>
-                </v:line>
-                <v:line id="Straight Connector 77" o:spid="_x0000_s1030" style="position:absolute;visibility:visible;mso-wrap-style:square" from="342900,0" to="342900,190500" o:connectortype="straight" o:gfxdata="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" strokecolor="#ed7d31 [3205]" strokeweight="1.5pt">
-                  <v:stroke joinstyle="miter"/>
-                </v:line>
-              </v:group>
-            </w:pict>
-          </mc:Fallback>
-        </mc:AlternateContent>
-      </w:r>
-      <w:r>
-        <w:rPr>
-          <w:noProof/>
-          <w:color w:val="990000"/>
-        </w:rPr>
-        <mc:AlternateContent>
-          <mc:Choice Requires="wpg">
-            <w:drawing>
-              <wp:anchor distT="0" distB="0" distL="114300" distR="114300" simplePos="0" relativeHeight="251759616" behindDoc="0" locked="0" layoutInCell="1" allowOverlap="1" wp14:anchorId="55E1FBD1" wp14:editId="59866075">
-                <wp:simplePos x="0" y="0"/>
-                <wp:positionH relativeFrom="column">
-                  <wp:posOffset>421640</wp:posOffset>
-                </wp:positionH>
-                <wp:positionV relativeFrom="paragraph">
-                  <wp:posOffset>7991475</wp:posOffset>
-                </wp:positionV>
-                <wp:extent cx="466725" cy="200025"/>
-                <wp:effectExtent l="0" t="0" r="28575" b="28575"/>
-                <wp:wrapNone/>
-                <wp:docPr id="68" name="Group 68"/>
-                <wp:cNvGraphicFramePr/>
-                <a:graphic xmlns:a="http://schemas.openxmlformats.org/drawingml/2006/main">
-                  <a:graphicData uri="http://schemas.microsoft.com/office/word/2010/wordprocessingGroup">
-                    <wpg:wgp>
-                      <wpg:cNvGrpSpPr/>
-                      <wpg:grpSpPr>
-                        <a:xfrm>
-                          <a:off x="0" y="0"/>
-                          <a:ext cx="466725" cy="200025"/>
-                          <a:chOff x="0" y="0"/>
-                          <a:chExt cx="466725" cy="200025"/>
-                        </a:xfrm>
-                      </wpg:grpSpPr>
-                      <wps:wsp>
-                        <wps:cNvPr id="69" name="Rounded Rectangle 69"/>
-                        <wps:cNvSpPr/>
-                        <wps:spPr>
-                          <a:xfrm>
-                            <a:off x="0" y="9525"/>
-                            <a:ext cx="466725" cy="180975"/>
-                          </a:xfrm>
-                          <a:prstGeom prst="roundRect">
-                            <a:avLst/>
-                          </a:prstGeom>
-                          <a:solidFill>
-                            <a:schemeClr val="accent4">
-                              <a:lumMod val="40000"/>
-                              <a:lumOff val="60000"/>
-                            </a:schemeClr>
-                          </a:solidFill>
-                          <a:ln>
-                            <a:solidFill>
-                              <a:schemeClr val="tx1"/>
-                            </a:solidFill>
-                          </a:ln>
-                        </wps:spPr>
-                        <wps:style>
-                          <a:lnRef idx="2">
-                            <a:schemeClr val="accent1">
-                              <a:shade val="50000"/>
-                            </a:schemeClr>
-                          </a:lnRef>
-                          <a:fillRef idx="1">
-                            <a:schemeClr val="accent1"/>
-                          </a:fillRef>
-                          <a:effectRef idx="0">
-                            <a:schemeClr val="accent1"/>
-                          </a:effectRef>
-                          <a:fontRef idx="minor">
-                            <a:schemeClr val="lt1"/>
-                          </a:fontRef>
-                        </wps:style>
-                        <wps:bodyPr rot="0" spcFirstLastPara="0" vertOverflow="overflow" horzOverflow="overflow" vert="horz" wrap="square" lIns="91440" tIns="45720" rIns="91440" bIns="45720" numCol="1" spcCol="0" rtlCol="0" fromWordArt="0" anchor="ctr" anchorCtr="0" forceAA="0" compatLnSpc="1">
-                          <a:prstTxWarp prst="textNoShape">
-                            <a:avLst/>
-                          </a:prstTxWarp>
-                          <a:noAutofit/>
-                        </wps:bodyPr>
-                      </wps:wsp>
-                      <wps:wsp>
-                        <wps:cNvPr id="70" name="Straight Connector 70"/>
-                        <wps:cNvCnPr/>
-                        <wps:spPr>
-                          <a:xfrm>
-                            <a:off x="114300" y="9525"/>
-                            <a:ext cx="0" cy="190500"/>
-                          </a:xfrm>
-                          <a:prstGeom prst="line">
-                            <a:avLst/>
-                          </a:prstGeom>
-                          <a:ln w="19050">
-                            <a:solidFill>
-                              <a:srgbClr val="990000"/>
-                            </a:solidFill>
-                          </a:ln>
-                        </wps:spPr>
-                        <wps:style>
-                          <a:lnRef idx="1">
-                            <a:schemeClr val="accent1"/>
-                          </a:lnRef>
-                          <a:fillRef idx="0">
-                            <a:schemeClr val="accent1"/>
-                          </a:fillRef>
-                          <a:effectRef idx="0">
-                            <a:schemeClr val="accent1"/>
-                          </a:effectRef>
-                          <a:fontRef idx="minor">
-                            <a:schemeClr val="tx1"/>
-                          </a:fontRef>
-                        </wps:style>
-                        <wps:bodyPr/>
-                      </wps:wsp>
-                      <wps:wsp>
-                        <wps:cNvPr id="71" name="Straight Connector 71"/>
-                        <wps:cNvCnPr/>
-                        <wps:spPr>
-                          <a:xfrm>
-                            <a:off x="219075" y="9525"/>
-                            <a:ext cx="0" cy="190500"/>
-                          </a:xfrm>
-                          <a:prstGeom prst="line">
-                            <a:avLst/>
-                          </a:prstGeom>
-                          <a:ln w="19050">
-                            <a:solidFill>
-                              <a:schemeClr val="tx1"/>
-                            </a:solidFill>
-                          </a:ln>
-                        </wps:spPr>
-                        <wps:style>
-                          <a:lnRef idx="1">
-                            <a:schemeClr val="accent1"/>
-                          </a:lnRef>
-                          <a:fillRef idx="0">
-                            <a:schemeClr val="accent1"/>
-                          </a:fillRef>
-                          <a:effectRef idx="0">
-                            <a:schemeClr val="accent1"/>
-                          </a:effectRef>
-                          <a:fontRef idx="minor">
-                            <a:schemeClr val="tx1"/>
-                          </a:fontRef>
-                        </wps:style>
-                        <wps:bodyPr/>
-                      </wps:wsp>
-                      <wps:wsp>
-                        <wps:cNvPr id="72" name="Straight Connector 72"/>
-                        <wps:cNvCnPr/>
-                        <wps:spPr>
-                          <a:xfrm>
-                            <a:off x="342900" y="0"/>
-                            <a:ext cx="0" cy="190500"/>
-                          </a:xfrm>
-                          <a:prstGeom prst="line">
-                            <a:avLst/>
-                          </a:prstGeom>
-                          <a:ln w="19050">
-                            <a:solidFill>
-                              <a:schemeClr val="accent2"/>
-                            </a:solidFill>
-                          </a:ln>
-                        </wps:spPr>
-                        <wps:style>
-                          <a:lnRef idx="1">
-                            <a:schemeClr val="accent1"/>
-                          </a:lnRef>
-                          <a:fillRef idx="0">
-                            <a:schemeClr val="accent1"/>
-                          </a:fillRef>
-                          <a:effectRef idx="0">
-                            <a:schemeClr val="accent1"/>
-                          </a:effectRef>
-                          <a:fontRef idx="minor">
-                            <a:schemeClr val="tx1"/>
-                          </a:fontRef>
-                        </wps:style>
-                        <wps:bodyPr/>
-                      </wps:wsp>
-                    </wpg:wgp>
-                  </a:graphicData>
-                </a:graphic>
-              </wp:anchor>
-            </w:drawing>
-          </mc:Choice>
-          <mc:Fallback>
-            <w:pict>
-              <v:group w14:anchorId="22C1DD8B" id="Group 68" o:spid="_x0000_s1026" style="position:absolute;margin-left:33.2pt;margin-top:629.25pt;width:36.75pt;height:15.75pt;z-index:251759616" coordsize="466725,200025" o:gfxdata="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">
-                <v:roundrect id="Rounded Rectangle 69" o:spid="_x0000_s1027" style="position:absolute;top:9525;width:466725;height:180975;visibility:visible;mso-wrap-style:square;v-text-anchor:middle" arcsize="10923f" o:gfxdata="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" fillcolor="#ffe599 [1303]" strokecolor="black [3213]" strokeweight="1pt">
-                  <v:stroke joinstyle="miter"/>
-                </v:roundrect>
-                <v:line id="Straight Connector 70" o:spid="_x0000_s1028" style="position:absolute;visibility:visible;mso-wrap-style:square" from="114300,9525" to="114300,200025" o:connectortype="straight" o:gfxdata="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" strokecolor="#900" strokeweight="1.5pt">
-                  <v:stroke joinstyle="miter"/>
-                </v:line>
-                <v:line id="Straight Connector 71" o:spid="_x0000_s1029" style="position:absolute;visibility:visible;mso-wrap-style:square" from="219075,9525" to="219075,200025" o:connectortype="straight" o:gfxdata="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" strokecolor="black [3213]" strokeweight="1.5pt">
-                  <v:stroke joinstyle="miter"/>
-                </v:line>
-                <v:line id="Straight Connector 72" o:spid="_x0000_s1030" style="position:absolute;visibility:visible;mso-wrap-style:square" from="342900,0" to="342900,190500" o:connectortype="straight" o:gfxdata="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" strokecolor="#ed7d31 [3205]" strokeweight="1.5pt">
-                  <v:stroke joinstyle="miter"/>
-                </v:line>
-              </v:group>
-            </w:pict>
-          </mc:Fallback>
-        </mc:AlternateContent>
-      </w:r>
-      <w:r>
-        <w:rPr>
-          <w:noProof/>
-        </w:rPr>
-        <mc:AlternateContent>
-          <mc:Choice Requires="wps">
-            <w:drawing>
-              <wp:anchor distT="0" distB="0" distL="114300" distR="114300" simplePos="0" relativeHeight="251732992" behindDoc="0" locked="0" layoutInCell="1" allowOverlap="1" wp14:anchorId="232A9D66" wp14:editId="34E50A2D">
-                <wp:simplePos x="0" y="0"/>
-                <wp:positionH relativeFrom="column">
-                  <wp:posOffset>-228600</wp:posOffset>
-                </wp:positionH>
-                <wp:positionV relativeFrom="paragraph">
-                  <wp:posOffset>6562725</wp:posOffset>
-                </wp:positionV>
-                <wp:extent cx="352425" cy="304800"/>
-                <wp:effectExtent l="100013" t="0" r="0" b="71438"/>
-                <wp:wrapNone/>
-                <wp:docPr id="66" name="Snip Same Side Corner Rectangle 66"/>
-                <wp:cNvGraphicFramePr/>
-                <a:graphic xmlns:a="http://schemas.openxmlformats.org/drawingml/2006/main">
-                  <a:graphicData uri="http://schemas.microsoft.com/office/word/2010/wordprocessingShape">
-                    <wps:wsp>
-                      <wps:cNvSpPr/>
-                      <wps:spPr>
-                        <a:xfrm rot="3275980">
-                          <a:off x="0" y="0"/>
-                          <a:ext cx="352425" cy="304800"/>
-                        </a:xfrm>
-                        <a:prstGeom prst="snip2SameRect">
-                          <a:avLst>
-                            <a:gd name="adj1" fmla="val 50000"/>
-                            <a:gd name="adj2" fmla="val 0"/>
-                          </a:avLst>
-                        </a:prstGeom>
-                        <a:solidFill>
-                          <a:schemeClr val="tx1"/>
-                        </a:solidFill>
-                        <a:ln>
-                          <a:solidFill>
-                            <a:schemeClr val="tx1"/>
-                          </a:solidFill>
-                        </a:ln>
-                      </wps:spPr>
-                      <wps:style>
-                        <a:lnRef idx="2">
-                          <a:schemeClr val="accent1">
-                            <a:shade val="50000"/>
-                          </a:schemeClr>
-                        </a:lnRef>
-                        <a:fillRef idx="1">
-                          <a:schemeClr val="accent1"/>
-                        </a:fillRef>
-                        <a:effectRef idx="0">
-                          <a:schemeClr val="accent1"/>
-                        </a:effectRef>
-                        <a:fontRef idx="minor">
-                          <a:schemeClr val="lt1"/>
-                        </a:fontRef>
-                      </wps:style>
-                      <wps:bodyPr rot="0" spcFirstLastPara="0" vertOverflow="overflow" horzOverflow="overflow" vert="horz" wrap="square" lIns="91440" tIns="45720" rIns="91440" bIns="45720" numCol="1" spcCol="0" rtlCol="0" fromWordArt="0" anchor="ctr" anchorCtr="0" forceAA="0" compatLnSpc="1">
-                        <a:prstTxWarp prst="textNoShape">
-                          <a:avLst/>
-                        </a:prstTxWarp>
-                        <a:noAutofit/>
-                      </wps:bodyPr>
-                    </wps:wsp>
-                  </a:graphicData>
-                </a:graphic>
-              </wp:anchor>
-            </w:drawing>
-          </mc:Choice>
-          <mc:Fallback>
-            <w:pict>
-              <v:shape w14:anchorId="493B0097" id="Snip Same Side Corner Rectangle 66" o:spid="_x0000_s1026" style="position:absolute;margin-left:-18pt;margin-top:516.75pt;width:27.75pt;height:24pt;rotation:3578244fd;z-index:251732992;visibility:visible;mso-wrap-style:square;mso-wrap-distance-left:9pt;mso-wrap-distance-top:0;mso-wrap-distance-right:9pt;mso-wrap-distance-bottom:0;mso-position-horizontal:absolute;mso-position-horizontal-relative:text;mso-position-vertical:absolute;mso-position-vertical-relative:text;v-text-anchor:middle" coordsize="352425,304800" o:gfxdata="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" path="m152400,r47625,l352425,152400r,152400l352425,304800,,304800r,l,152400,152400,xe" fillcolor="black [3213]" strokecolor="black [3213]" strokeweight="1pt">
-                <v:stroke joinstyle="miter"/>
-                <v:path arrowok="t" o:connecttype="custom" o:connectlocs="152400,0;200025,0;352425,152400;352425,304800;352425,304800;0,304800;0,304800;0,152400;152400,0" o:connectangles="0,0,0,0,0,0,0,0,0"/>
-              </v:shape>
-            </w:pict>
-          </mc:Fallback>
-        </mc:AlternateContent>
-      </w:r>
-      <w:r>
-        <w:rPr>
-          <w:noProof/>
-        </w:rPr>
-        <mc:AlternateContent>
-          <mc:Choice Requires="wps">
-            <w:drawing>
-              <wp:anchor distT="0" distB="0" distL="114300" distR="114300" simplePos="0" relativeHeight="251730944" behindDoc="0" locked="0" layoutInCell="1" allowOverlap="1" wp14:anchorId="27FE7BBD" wp14:editId="68DDD8A6">
-                <wp:simplePos x="0" y="0"/>
-                <wp:positionH relativeFrom="column">
-                  <wp:posOffset>3971925</wp:posOffset>
-                </wp:positionH>
-                <wp:positionV relativeFrom="paragraph">
-                  <wp:posOffset>8143612</wp:posOffset>
-                </wp:positionV>
-                <wp:extent cx="352425" cy="304800"/>
-                <wp:effectExtent l="0" t="0" r="28575" b="19050"/>
-                <wp:wrapNone/>
-                <wp:docPr id="64" name="Snip Same Side Corner Rectangle 64"/>
-                <wp:cNvGraphicFramePr/>
-                <a:graphic xmlns:a="http://schemas.openxmlformats.org/drawingml/2006/main">
-                  <a:graphicData uri="http://schemas.microsoft.com/office/word/2010/wordprocessingShape">
-                    <wps:wsp>
-                      <wps:cNvSpPr/>
-                      <wps:spPr>
-                        <a:xfrm>
-                          <a:off x="0" y="0"/>
-                          <a:ext cx="352425" cy="304800"/>
-                        </a:xfrm>
-                        <a:prstGeom prst="snip2SameRect">
-                          <a:avLst>
-                            <a:gd name="adj1" fmla="val 50000"/>
-                            <a:gd name="adj2" fmla="val 0"/>
-                          </a:avLst>
-                        </a:prstGeom>
-                        <a:solidFill>
-                          <a:schemeClr val="tx1"/>
-                        </a:solidFill>
-                        <a:ln>
-                          <a:solidFill>
-                            <a:schemeClr val="tx1"/>
-                          </a:solidFill>
-                        </a:ln>
-                      </wps:spPr>
-                      <wps:style>
-                        <a:lnRef idx="2">
-                          <a:schemeClr val="accent1">
-                            <a:shade val="50000"/>
-                          </a:schemeClr>
-                        </a:lnRef>
-                        <a:fillRef idx="1">
-                          <a:schemeClr val="accent1"/>
-                        </a:fillRef>
-                        <a:effectRef idx="0">
-                          <a:schemeClr val="accent1"/>
-                        </a:effectRef>
-                        <a:fontRef idx="minor">
-                          <a:schemeClr val="lt1"/>
-                        </a:fontRef>
-                      </wps:style>
-                      <wps:bodyPr rot="0" spcFirstLastPara="0" vertOverflow="overflow" horzOverflow="overflow" vert="horz" wrap="square" lIns="91440" tIns="45720" rIns="91440" bIns="45720" numCol="1" spcCol="0" rtlCol="0" fromWordArt="0" anchor="ctr" anchorCtr="0" forceAA="0" compatLnSpc="1">
-                        <a:prstTxWarp prst="textNoShape">
-                          <a:avLst/>
-                        </a:prstTxWarp>
-                        <a:noAutofit/>
-                      </wps:bodyPr>
-                    </wps:wsp>
-                  </a:graphicData>
-                </a:graphic>
-              </wp:anchor>
-            </w:drawing>
-          </mc:Choice>
-          <mc:Fallback>
-            <w:pict>
-              <v:shape w14:anchorId="53974EB1" id="Snip Same Side Corner Rectangle 64" o:spid="_x0000_s1026" style="position:absolute;margin-left:312.75pt;margin-top:641.25pt;width:27.75pt;height:24pt;z-index:251730944;visibility:visible;mso-wrap-style:square;mso-wrap-distance-left:9pt;mso-wrap-distance-top:0;mso-wrap-distance-right:9pt;mso-wrap-distance-bottom:0;mso-position-horizontal:absolute;mso-position-horizontal-relative:text;mso-position-vertical:absolute;mso-position-vertical-relative:text;v-text-anchor:middle" coordsize="352425,304800" o:gfxdata="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" path="m152400,r47625,l352425,152400r,152400l352425,304800,,304800r,l,152400,152400,xe" fillcolor="black [3213]" strokecolor="black [3213]" strokeweight="1pt">
-                <v:stroke joinstyle="miter"/>
-                <v:path arrowok="t" o:connecttype="custom" o:connectlocs="152400,0;200025,0;352425,152400;352425,304800;352425,304800;0,304800;0,304800;0,152400;152400,0" o:connectangles="0,0,0,0,0,0,0,0,0"/>
-              </v:shape>
-            </w:pict>
-          </mc:Fallback>
-        </mc:AlternateContent>
-      </w:r>
-      <w:r>
-        <w:rPr>
-          <w:noProof/>
-        </w:rPr>
-        <mc:AlternateContent>
-          <mc:Choice Requires="wpg">
-            <w:drawing>
-              <wp:anchor distT="0" distB="0" distL="114300" distR="114300" simplePos="0" relativeHeight="251720704" behindDoc="0" locked="0" layoutInCell="1" allowOverlap="1" wp14:anchorId="56CD9E01" wp14:editId="2933744A">
-                <wp:simplePos x="0" y="0"/>
-                <wp:positionH relativeFrom="leftMargin">
-                  <wp:align>right</wp:align>
-                </wp:positionH>
-                <wp:positionV relativeFrom="paragraph">
-                  <wp:posOffset>3342958</wp:posOffset>
-                </wp:positionV>
-                <wp:extent cx="1847850" cy="466725"/>
-                <wp:effectExtent l="4762" t="0" r="23813" b="23812"/>
-                <wp:wrapNone/>
-                <wp:docPr id="51" name="Group 51"/>
-                <wp:cNvGraphicFramePr/>
-                <a:graphic xmlns:a="http://schemas.openxmlformats.org/drawingml/2006/main">
-                  <a:graphicData uri="http://schemas.microsoft.com/office/word/2010/wordprocessingGroup">
-                    <wpg:wgp>
-                      <wpg:cNvGrpSpPr/>
-                      <wpg:grpSpPr>
-                        <a:xfrm rot="5400000">
-                          <a:off x="0" y="0"/>
-                          <a:ext cx="1847850" cy="466725"/>
-                          <a:chOff x="0" y="0"/>
-                          <a:chExt cx="1847850" cy="466725"/>
-                        </a:xfrm>
-                      </wpg:grpSpPr>
-                      <wps:wsp>
-                        <wps:cNvPr id="52" name="Rounded Rectangle 52"/>
-                        <wps:cNvSpPr/>
-                        <wps:spPr>
-                          <a:xfrm>
-                            <a:off x="0" y="0"/>
-                            <a:ext cx="1847850" cy="247650"/>
-                          </a:xfrm>
-                          <a:prstGeom prst="roundRect">
-                            <a:avLst/>
-                          </a:prstGeom>
-                          <a:solidFill>
-                            <a:schemeClr val="tx1"/>
-                          </a:solidFill>
-                          <a:ln>
-                            <a:solidFill>
-                              <a:schemeClr val="tx1"/>
-                            </a:solidFill>
-                          </a:ln>
-                        </wps:spPr>
-                        <wps:style>
-                          <a:lnRef idx="2">
-                            <a:schemeClr val="accent1">
-                              <a:shade val="50000"/>
-                            </a:schemeClr>
-                          </a:lnRef>
-                          <a:fillRef idx="1">
-                            <a:schemeClr val="accent1"/>
-                          </a:fillRef>
-                          <a:effectRef idx="0">
-                            <a:schemeClr val="accent1"/>
-                          </a:effectRef>
-                          <a:fontRef idx="minor">
-                            <a:schemeClr val="lt1"/>
-                          </a:fontRef>
-                        </wps:style>
-                        <wps:bodyPr rot="0" spcFirstLastPara="0" vertOverflow="overflow" horzOverflow="overflow" vert="horz" wrap="square" lIns="91440" tIns="45720" rIns="91440" bIns="45720" numCol="1" spcCol="0" rtlCol="0" fromWordArt="0" anchor="ctr" anchorCtr="0" forceAA="0" compatLnSpc="1">
-                          <a:prstTxWarp prst="textNoShape">
-                            <a:avLst/>
-                          </a:prstTxWarp>
-                          <a:noAutofit/>
-                        </wps:bodyPr>
-                      </wps:wsp>
-                      <wps:wsp>
-                        <wps:cNvPr id="53" name="Rounded Rectangle 53"/>
-                        <wps:cNvSpPr/>
-                        <wps:spPr>
-                          <a:xfrm>
-                            <a:off x="228600" y="257175"/>
-                            <a:ext cx="533400" cy="209550"/>
-                          </a:xfrm>
-                          <a:prstGeom prst="roundRect">
-                            <a:avLst/>
-                          </a:prstGeom>
-                          <a:solidFill>
-                            <a:srgbClr val="FF0000"/>
-                          </a:solidFill>
-                          <a:ln>
-                            <a:solidFill>
-                              <a:schemeClr val="tx1"/>
-                            </a:solidFill>
-                          </a:ln>
-                        </wps:spPr>
-                        <wps:style>
-                          <a:lnRef idx="2">
-                            <a:schemeClr val="accent1">
-                              <a:shade val="50000"/>
-                            </a:schemeClr>
-                          </a:lnRef>
-                          <a:fillRef idx="1">
-                            <a:schemeClr val="accent1"/>
-                          </a:fillRef>
-                          <a:effectRef idx="0">
-                            <a:schemeClr val="accent1"/>
-                          </a:effectRef>
-                          <a:fontRef idx="minor">
-                            <a:schemeClr val="lt1"/>
-                          </a:fontRef>
-                        </wps:style>
-                        <wps:bodyPr rot="0" spcFirstLastPara="0" vertOverflow="overflow" horzOverflow="overflow" vert="horz" wrap="square" lIns="91440" tIns="45720" rIns="91440" bIns="45720" numCol="1" spcCol="0" rtlCol="0" fromWordArt="0" anchor="ctr" anchorCtr="0" forceAA="0" compatLnSpc="1">
-                          <a:prstTxWarp prst="textNoShape">
-                            <a:avLst/>
-                          </a:prstTxWarp>
-                          <a:noAutofit/>
-                        </wps:bodyPr>
-                      </wps:wsp>
-                      <wps:wsp>
-                        <wps:cNvPr id="54" name="Rounded Rectangle 54"/>
-                        <wps:cNvSpPr/>
-                        <wps:spPr>
-                          <a:xfrm>
-                            <a:off x="1143000" y="247650"/>
-                            <a:ext cx="533400" cy="209550"/>
-                          </a:xfrm>
-                          <a:prstGeom prst="roundRect">
-                            <a:avLst/>
-                          </a:prstGeom>
-                          <a:solidFill>
-                            <a:srgbClr val="FF0000"/>
-                          </a:solidFill>
-                          <a:ln>
-                            <a:solidFill>
-                              <a:schemeClr val="tx1"/>
-                            </a:solidFill>
-                          </a:ln>
-                        </wps:spPr>
-                        <wps:style>
-                          <a:lnRef idx="2">
-                            <a:schemeClr val="accent1">
-                              <a:shade val="50000"/>
-                            </a:schemeClr>
-                          </a:lnRef>
-                          <a:fillRef idx="1">
-                            <a:schemeClr val="accent1"/>
-                          </a:fillRef>
-                          <a:effectRef idx="0">
-                            <a:schemeClr val="accent1"/>
-                          </a:effectRef>
-                          <a:fontRef idx="minor">
-                            <a:schemeClr val="lt1"/>
-                          </a:fontRef>
-                        </wps:style>
-                        <wps:bodyPr rot="0" spcFirstLastPara="0" vertOverflow="overflow" horzOverflow="overflow" vert="horz" wrap="square" lIns="91440" tIns="45720" rIns="91440" bIns="45720" numCol="1" spcCol="0" rtlCol="0" fromWordArt="0" anchor="ctr" anchorCtr="0" forceAA="0" compatLnSpc="1">
-                          <a:prstTxWarp prst="textNoShape">
-                            <a:avLst/>
-                          </a:prstTxWarp>
-                          <a:noAutofit/>
-                        </wps:bodyPr>
-                      </wps:wsp>
-                    </wpg:wgp>
-                  </a:graphicData>
-                </a:graphic>
-                <wp14:sizeRelH relativeFrom="margin">
-                  <wp14:pctWidth>0</wp14:pctWidth>
-                </wp14:sizeRelH>
-                <wp14:sizeRelV relativeFrom="margin">
-                  <wp14:pctHeight>0</wp14:pctHeight>
-                </wp14:sizeRelV>
-              </wp:anchor>
-            </w:drawing>
-          </mc:Choice>
-          <mc:Fallback>
-            <w:pict>
-              <v:group w14:anchorId="058CC2D0" id="Group 51" o:spid="_x0000_s1026" style="position:absolute;margin-left:94.3pt;margin-top:263.25pt;width:145.5pt;height:36.75pt;rotation:90;z-index:251720704;mso-position-horizontal:right;mso-position-horizontal-relative:left-margin-area;mso-width-relative:margin;mso-height-relative:margin" coordsize="18478,4667" o:gfxdata="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">
-                <v:roundrect id="Rounded Rectangle 52" o:spid="_x0000_s1027" style="position:absolute;width:18478;height:2476;visibility:visible;mso-wrap-style:square;v-text-anchor:middle" arcsize="10923f" o:gfxdata="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" fillcolor="black [3213]" strokecolor="black [3213]" strokeweight="1pt">
-                  <v:stroke joinstyle="miter"/>
-                </v:roundrect>
-                <v:roundrect id="Rounded Rectangle 53" o:spid="_x0000_s1028" style="position:absolute;left:2286;top:2571;width:5334;height:2096;visibility:visible;mso-wrap-style:square;v-text-anchor:middle" arcsize="10923f" o:gfxdata="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" fillcolor="red" strokecolor="black [3213]" strokeweight="1pt">
-                  <v:stroke joinstyle="miter"/>
-                </v:roundrect>
-                <v:roundrect id="Rounded Rectangle 54" o:spid="_x0000_s1029" style="position:absolute;left:11430;top:2476;width:5334;height:2096;visibility:visible;mso-wrap-style:square;v-text-anchor:middle" arcsize="10923f" o:gfxdata="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" fillcolor="red" strokecolor="black [3213]" strokeweight="1pt">
-                  <v:stroke joinstyle="miter"/>
-                </v:roundrect>
-                <w10:wrap anchorx="margin"/>
-              </v:group>
-            </w:pict>
-          </mc:Fallback>
-        </mc:AlternateContent>
-      </w:r>
-      <w:r>
-        <w:rPr>
-          <w:noProof/>
-        </w:rPr>
-        <mc:AlternateContent>
           <mc:Choice Requires="wpg">
             <w:drawing>
               <wp:anchor distT="0" distB="0" distL="114300" distR="114300" simplePos="0" relativeHeight="251718656" behindDoc="0" locked="0" layoutInCell="1" allowOverlap="1" wp14:anchorId="78959861" wp14:editId="1E03C8A3">
@@ -6445,7 +2681,7 @@
           </mc:Choice>
           <mc:Fallback>
             <w:pict>
-              <v:group w14:anchorId="043A9449" id="Group 46" o:spid="_x0000_s1026" style="position:absolute;margin-left:92.25pt;margin-top:647.25pt;width:145.5pt;height:36.75pt;z-index:251718656" coordsize="18478,4667" o:gfxdata="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">
+              <v:group w14:anchorId="3C1B26D2" id="Group 46" o:spid="_x0000_s1026" style="position:absolute;margin-left:92.25pt;margin-top:647.25pt;width:145.5pt;height:36.75pt;z-index:251718656" coordsize="18478,4667" o:gfxdata="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">
                 <v:roundrect id="Rounded Rectangle 47" o:spid="_x0000_s1027" style="position:absolute;width:18478;height:2476;visibility:visible;mso-wrap-style:square;v-text-anchor:middle" arcsize="10923f" o:gfxdata="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" fillcolor="black [3213]" strokecolor="black [3213]" strokeweight="1pt">
                   <v:stroke joinstyle="miter"/>
                 </v:roundrect>

</xml_diff>